<commit_message>
Update information about VNC protocol to report_v2.doc
</commit_message>
<xml_diff>
--- a/report_v2.docx
+++ b/report_v2.docx
@@ -24,7 +24,6 @@
             <w:pPr>
               <w:jc w:val="center"/>
               <w:rPr>
-                <w:rFonts w:hint="eastAsia"/>
                 <w:b/>
                 <w:bCs/>
               </w:rPr>
@@ -86,7 +85,6 @@
             <w:pPr>
               <w:jc w:val="center"/>
               <w:rPr>
-                <w:rFonts w:hint="eastAsia"/>
                 <w:b/>
                 <w:bCs/>
               </w:rPr>
@@ -105,7 +103,29 @@
                 <w:b/>
                 <w:bCs/>
               </w:rPr>
-              <w:t>emote Desktop Protocol</w:t>
+              <w:t xml:space="preserve">emote </w:t>
+            </w:r>
+            <w:r>
+              <w:rPr>
+                <w:rFonts w:hint="eastAsia"/>
+                <w:b/>
+                <w:bCs/>
+              </w:rPr>
+              <w:t>A</w:t>
+            </w:r>
+            <w:r>
+              <w:rPr>
+                <w:b/>
+                <w:bCs/>
+              </w:rPr>
+              <w:t>ccess</w:t>
+            </w:r>
+            <w:r>
+              <w:rPr>
+                <w:b/>
+                <w:bCs/>
+              </w:rPr>
+              <w:t xml:space="preserve"> Protocol</w:t>
             </w:r>
           </w:p>
         </w:tc>
@@ -126,22 +146,147 @@
                 <w:numId w:val="1"/>
               </w:numPr>
               <w:ind w:leftChars="0"/>
+              <w:rPr>
+                <w:b/>
+                <w:bCs/>
+              </w:rPr>
             </w:pPr>
             <w:r>
               <w:rPr>
                 <w:rFonts w:hint="eastAsia"/>
+                <w:b/>
+                <w:bCs/>
               </w:rPr>
               <w:t>R</w:t>
             </w:r>
             <w:r>
+              <w:rPr>
+                <w:b/>
+                <w:bCs/>
+              </w:rPr>
               <w:t>DP</w:t>
+            </w:r>
+          </w:p>
+          <w:p>
+            <w:pPr>
+              <w:rPr>
+                <w:rFonts w:hint="eastAsia"/>
+              </w:rPr>
+            </w:pPr>
+            <w:r>
+              <w:rPr>
+                <w:rFonts w:hint="eastAsia"/>
+              </w:rPr>
+              <w:t>R</w:t>
+            </w:r>
+            <w:r>
+              <w:t>DP</w:t>
+            </w:r>
+            <w:r>
+              <w:rPr>
+                <w:rFonts w:hint="eastAsia"/>
+              </w:rPr>
+              <w:t xml:space="preserve">는 </w:t>
+            </w:r>
+            <w:r>
+              <w:t>Microsoft</w:t>
+            </w:r>
+            <w:r>
+              <w:rPr>
+                <w:rFonts w:hint="eastAsia"/>
+              </w:rPr>
+              <w:t>에서 자체적으로 만든 디스플레이 공유 프로토콜이다.</w:t>
+            </w:r>
+            <w:r>
+              <w:t xml:space="preserve"> </w:t>
+            </w:r>
+            <w:r>
+              <w:rPr>
+                <w:rFonts w:hint="eastAsia"/>
+              </w:rPr>
+              <w:t>이 때문에 초기에는</w:t>
+            </w:r>
+            <w:r>
+              <w:rPr>
+                <w:rFonts w:hint="eastAsia"/>
+              </w:rPr>
+              <w:t xml:space="preserve"> </w:t>
+            </w:r>
+            <w:r>
+              <w:t>RDP</w:t>
+            </w:r>
+            <w:r>
+              <w:rPr>
+                <w:rFonts w:hint="eastAsia"/>
+              </w:rPr>
+              <w:t xml:space="preserve"> 서</w:t>
+            </w:r>
+            <w:r>
+              <w:rPr>
+                <w:rFonts w:hint="eastAsia"/>
+              </w:rPr>
+              <w:t>버</w:t>
+            </w:r>
+            <w:r>
+              <w:rPr>
+                <w:rFonts w:hint="eastAsia"/>
+              </w:rPr>
+              <w:t>는 W</w:t>
+            </w:r>
+            <w:r>
+              <w:t>indow OS</w:t>
+            </w:r>
+            <w:r>
+              <w:t xml:space="preserve"> </w:t>
+            </w:r>
+            <w:r>
+              <w:rPr>
+                <w:rFonts w:hint="eastAsia"/>
+              </w:rPr>
+              <w:t>환경에서</w:t>
+            </w:r>
+            <w:r>
+              <w:rPr>
+                <w:rFonts w:hint="eastAsia"/>
+              </w:rPr>
+              <w:t xml:space="preserve">만 </w:t>
+            </w:r>
+            <w:r>
+              <w:rPr>
+                <w:rFonts w:hint="eastAsia"/>
+              </w:rPr>
+              <w:t>구현</w:t>
+            </w:r>
+            <w:r>
+              <w:rPr>
+                <w:rFonts w:hint="eastAsia"/>
+              </w:rPr>
+              <w:t xml:space="preserve">이 가능했으나 현재는 다양한 플랫폼 환경에서도 </w:t>
+            </w:r>
+            <w:r>
+              <w:t xml:space="preserve">RDP </w:t>
+            </w:r>
+            <w:r>
+              <w:rPr>
+                <w:rFonts w:hint="eastAsia"/>
+              </w:rPr>
+              <w:t xml:space="preserve">서버를 </w:t>
+            </w:r>
+            <w:r>
+              <w:rPr>
+                <w:rFonts w:hint="eastAsia"/>
+              </w:rPr>
+              <w:t>제공하는 벤더가 증가하고 있다.</w:t>
+            </w:r>
+            <w:r>
+              <w:t xml:space="preserve"> </w:t>
             </w:r>
           </w:p>
         </w:tc>
       </w:tr>
       <w:tr>
         <w:trPr>
-          <w:trHeight w:val="6622"/>
+          <w:trHeight w:val="3251"/>
         </w:trPr>
         <w:tc>
           <w:tcPr>
@@ -155,16 +300,1167 @@
                 <w:numId w:val="1"/>
               </w:numPr>
               <w:ind w:leftChars="0"/>
+              <w:rPr>
+                <w:b/>
+                <w:bCs/>
+              </w:rPr>
             </w:pPr>
             <w:r>
               <w:rPr>
                 <w:rFonts w:hint="eastAsia"/>
+                <w:b/>
+                <w:bCs/>
               </w:rPr>
               <w:t>V</w:t>
             </w:r>
             <w:r>
+              <w:rPr>
+                <w:b/>
+                <w:bCs/>
+              </w:rPr>
               <w:t>NC</w:t>
             </w:r>
+            <w:r>
+              <w:rPr>
+                <w:b/>
+                <w:bCs/>
+              </w:rPr>
+              <w:t xml:space="preserve"> (Virtual Network Computing)</w:t>
+            </w:r>
+          </w:p>
+          <w:p>
+            <w:r>
+              <w:rPr>
+                <w:noProof/>
+              </w:rPr>
+              <w:drawing>
+                <wp:inline distT="0" distB="0" distL="0" distR="0" wp14:anchorId="58B21EF8" wp14:editId="69F926DD">
+                  <wp:extent cx="5589627" cy="2509114"/>
+                  <wp:effectExtent l="0" t="0" r="0" b="5715"/>
+                  <wp:docPr id="1" name="그림 1"/>
+                  <wp:cNvGraphicFramePr>
+                    <a:graphicFrameLocks xmlns:a="http://schemas.openxmlformats.org/drawingml/2006/main" noChangeAspect="1"/>
+                  </wp:cNvGraphicFramePr>
+                  <a:graphic xmlns:a="http://schemas.openxmlformats.org/drawingml/2006/main">
+                    <a:graphicData uri="http://schemas.openxmlformats.org/drawingml/2006/picture">
+                      <pic:pic xmlns:pic="http://schemas.openxmlformats.org/drawingml/2006/picture">
+                        <pic:nvPicPr>
+                          <pic:cNvPr id="0" name="Picture 2"/>
+                          <pic:cNvPicPr>
+                            <a:picLocks noChangeAspect="1" noChangeArrowheads="1"/>
+                          </pic:cNvPicPr>
+                        </pic:nvPicPr>
+                        <pic:blipFill>
+                          <a:blip r:embed="rId5" cstate="print">
+                            <a:extLst>
+                              <a:ext uri="{28A0092B-C50C-407E-A947-70E740481C1C}">
+                                <a14:useLocalDpi xmlns:a14="http://schemas.microsoft.com/office/drawing/2010/main" val="0"/>
+                              </a:ext>
+                            </a:extLst>
+                          </a:blip>
+                          <a:srcRect/>
+                          <a:stretch>
+                            <a:fillRect/>
+                          </a:stretch>
+                        </pic:blipFill>
+                        <pic:spPr bwMode="auto">
+                          <a:xfrm>
+                            <a:off x="0" y="0"/>
+                            <a:ext cx="5603982" cy="2515558"/>
+                          </a:xfrm>
+                          <a:prstGeom prst="rect">
+                            <a:avLst/>
+                          </a:prstGeom>
+                          <a:noFill/>
+                        </pic:spPr>
+                      </pic:pic>
+                    </a:graphicData>
+                  </a:graphic>
+                </wp:inline>
+              </w:drawing>
+            </w:r>
+          </w:p>
+          <w:p>
+            <w:pPr>
+              <w:rPr>
+                <w:rFonts w:hint="eastAsia"/>
+              </w:rPr>
+            </w:pPr>
+            <w:r>
+              <w:rPr>
+                <w:rFonts w:hint="eastAsia"/>
+              </w:rPr>
+              <w:t>V</w:t>
+            </w:r>
+            <w:r>
+              <w:t>NC</w:t>
+            </w:r>
+            <w:r>
+              <w:rPr>
+                <w:rFonts w:hint="eastAsia"/>
+              </w:rPr>
+              <w:t xml:space="preserve"> 프로토콜은</w:t>
+            </w:r>
+            <w:r>
+              <w:rPr>
+                <w:rFonts w:hint="eastAsia"/>
+              </w:rPr>
+              <w:t xml:space="preserve"> 호스트의</w:t>
+            </w:r>
+            <w:r>
+              <w:rPr>
+                <w:rFonts w:hint="eastAsia"/>
+              </w:rPr>
+              <w:t xml:space="preserve"> 그래픽 유저 인터페이스에</w:t>
+            </w:r>
+            <w:r>
+              <w:rPr>
+                <w:rFonts w:hint="eastAsia"/>
+              </w:rPr>
+              <w:t xml:space="preserve"> 네트워크를 통해</w:t>
+            </w:r>
+            <w:r>
+              <w:rPr>
+                <w:rFonts w:hint="eastAsia"/>
+              </w:rPr>
+              <w:t xml:space="preserve"> 원격 접속하기 위한 프로토콜이다.</w:t>
+            </w:r>
+            <w:r>
+              <w:t xml:space="preserve"> </w:t>
+            </w:r>
+            <w:r>
+              <w:t>VNC</w:t>
+            </w:r>
+            <w:r>
+              <w:t xml:space="preserve"> </w:t>
+            </w:r>
+            <w:r>
+              <w:rPr>
+                <w:rFonts w:hint="eastAsia"/>
+              </w:rPr>
+              <w:t>프로토콜은</w:t>
+            </w:r>
+            <w:r>
+              <w:rPr>
+                <w:rFonts w:hint="eastAsia"/>
+              </w:rPr>
+              <w:t xml:space="preserve"> R</w:t>
+            </w:r>
+            <w:r>
+              <w:t>FB(Remote Frame Buffer)</w:t>
+            </w:r>
+            <w:r>
+              <w:t xml:space="preserve"> </w:t>
+            </w:r>
+            <w:r>
+              <w:rPr>
+                <w:rFonts w:hint="eastAsia"/>
+              </w:rPr>
+              <w:t>프로토콜</w:t>
+            </w:r>
+            <w:r>
+              <w:rPr>
+                <w:rFonts w:hint="eastAsia"/>
+              </w:rPr>
+              <w:t>에 기반해</w:t>
+            </w:r>
+            <w:r>
+              <w:rPr>
+                <w:rFonts w:hint="eastAsia"/>
+              </w:rPr>
+              <w:t xml:space="preserve"> </w:t>
+            </w:r>
+            <w:r>
+              <w:rPr>
+                <w:rFonts w:hint="eastAsia"/>
+              </w:rPr>
+              <w:t>동작한다.</w:t>
+            </w:r>
+            <w:r>
+              <w:t xml:space="preserve"> </w:t>
+            </w:r>
+            <w:r>
+              <w:t>VNC</w:t>
+            </w:r>
+            <w:r>
+              <w:rPr>
+                <w:rFonts w:hint="eastAsia"/>
+              </w:rPr>
+              <w:t xml:space="preserve"> </w:t>
+            </w:r>
+            <w:r>
+              <w:rPr>
+                <w:rFonts w:hint="eastAsia"/>
+              </w:rPr>
+              <w:t>서버는</w:t>
+            </w:r>
+            <w:r>
+              <w:rPr>
+                <w:rFonts w:hint="eastAsia"/>
+              </w:rPr>
+              <w:t xml:space="preserve"> </w:t>
+            </w:r>
+            <w:r>
+              <w:t xml:space="preserve">RFB </w:t>
+            </w:r>
+            <w:r>
+              <w:rPr>
+                <w:rFonts w:hint="eastAsia"/>
+              </w:rPr>
+              <w:t>프로토콜</w:t>
+            </w:r>
+            <w:r>
+              <w:rPr>
+                <w:rFonts w:hint="eastAsia"/>
+              </w:rPr>
+              <w:t xml:space="preserve"> </w:t>
+            </w:r>
+            <w:r>
+              <w:rPr>
+                <w:rFonts w:hint="eastAsia"/>
+              </w:rPr>
+              <w:t>형식으</w:t>
+            </w:r>
+            <w:r>
+              <w:rPr>
+                <w:rFonts w:hint="eastAsia"/>
+              </w:rPr>
+              <w:t xml:space="preserve">로 </w:t>
+            </w:r>
+            <w:r>
+              <w:rPr>
+                <w:rFonts w:hint="eastAsia"/>
+              </w:rPr>
+              <w:t>화면 데이터를</w:t>
+            </w:r>
+            <w:r>
+              <w:rPr>
+                <w:rFonts w:hint="eastAsia"/>
+              </w:rPr>
+              <w:t xml:space="preserve"> </w:t>
+            </w:r>
+            <w:r>
+              <w:rPr>
+                <w:rFonts w:hint="eastAsia"/>
+              </w:rPr>
+              <w:t>클라이언트</w:t>
+            </w:r>
+            <w:r>
+              <w:rPr>
+                <w:rFonts w:hint="eastAsia"/>
+              </w:rPr>
+              <w:t>에게 보내고</w:t>
+            </w:r>
+            <w:r>
+              <w:rPr>
+                <w:rFonts w:hint="eastAsia"/>
+              </w:rPr>
+              <w:t>,</w:t>
+            </w:r>
+            <w:r>
+              <w:rPr>
+                <w:rFonts w:hint="eastAsia"/>
+              </w:rPr>
+              <w:t xml:space="preserve"> </w:t>
+            </w:r>
+            <w:r>
+              <w:rPr>
+                <w:rFonts w:hint="eastAsia"/>
+              </w:rPr>
+              <w:t>클라이언트는</w:t>
+            </w:r>
+            <w:r>
+              <w:rPr>
+                <w:rFonts w:hint="eastAsia"/>
+              </w:rPr>
+              <w:t xml:space="preserve"> 서버로부터 받은</w:t>
+            </w:r>
+            <w:r>
+              <w:rPr>
+                <w:rFonts w:hint="eastAsia"/>
+              </w:rPr>
+              <w:t xml:space="preserve"> </w:t>
+            </w:r>
+            <w:r>
+              <w:t xml:space="preserve">RFB </w:t>
+            </w:r>
+            <w:r>
+              <w:rPr>
+                <w:rFonts w:hint="eastAsia"/>
+              </w:rPr>
+              <w:t>데이터를 변환해</w:t>
+            </w:r>
+            <w:r>
+              <w:rPr>
+                <w:rFonts w:hint="eastAsia"/>
+              </w:rPr>
+              <w:t xml:space="preserve"> 클라이언트 데스크톱 상에</w:t>
+            </w:r>
+            <w:r>
+              <w:rPr>
+                <w:rFonts w:hint="eastAsia"/>
+              </w:rPr>
+              <w:t xml:space="preserve"> </w:t>
+            </w:r>
+            <w:r>
+              <w:rPr>
+                <w:rFonts w:hint="eastAsia"/>
+              </w:rPr>
+              <w:t xml:space="preserve">설치된 그래픽 라이브러리를 이용해 </w:t>
+            </w:r>
+            <w:r>
+              <w:rPr>
+                <w:rFonts w:hint="eastAsia"/>
+              </w:rPr>
+              <w:t xml:space="preserve">디스플레이에 </w:t>
+            </w:r>
+            <w:r>
+              <w:rPr>
+                <w:rFonts w:hint="eastAsia"/>
+              </w:rPr>
+              <w:t xml:space="preserve">서버의 </w:t>
+            </w:r>
+            <w:r>
+              <w:rPr>
+                <w:rFonts w:hint="eastAsia"/>
+              </w:rPr>
+              <w:t>그래픽</w:t>
+            </w:r>
+            <w:r>
+              <w:rPr>
+                <w:rFonts w:hint="eastAsia"/>
+              </w:rPr>
+              <w:t xml:space="preserve"> 화면</w:t>
+            </w:r>
+            <w:r>
+              <w:rPr>
+                <w:rFonts w:hint="eastAsia"/>
+              </w:rPr>
+              <w:t>을 나타낸다.</w:t>
+            </w:r>
+            <w:r>
+              <w:t xml:space="preserve"> </w:t>
+            </w:r>
+            <w:r>
+              <w:rPr>
+                <w:rFonts w:hint="eastAsia"/>
+              </w:rPr>
+              <w:t xml:space="preserve">반대로 </w:t>
+            </w:r>
+            <w:r>
+              <w:rPr>
+                <w:rFonts w:hint="eastAsia"/>
+              </w:rPr>
+              <w:t>클라이언</w:t>
+            </w:r>
+            <w:r>
+              <w:rPr>
+                <w:rFonts w:hint="eastAsia"/>
+              </w:rPr>
+              <w:t>트</w:t>
+            </w:r>
+            <w:r>
+              <w:rPr>
+                <w:rFonts w:hint="eastAsia"/>
+              </w:rPr>
+              <w:t xml:space="preserve">는 </w:t>
+            </w:r>
+            <w:r>
+              <w:rPr>
+                <w:rFonts w:hint="eastAsia"/>
+              </w:rPr>
+              <w:t xml:space="preserve">서버와 </w:t>
+            </w:r>
+            <w:r>
+              <w:t>Authentication</w:t>
+            </w:r>
+            <w:r>
+              <w:t xml:space="preserve"> </w:t>
+            </w:r>
+            <w:r>
+              <w:rPr>
+                <w:rFonts w:hint="eastAsia"/>
+              </w:rPr>
+              <w:t>과정</w:t>
+            </w:r>
+            <w:r>
+              <w:rPr>
+                <w:rFonts w:hint="eastAsia"/>
+              </w:rPr>
+              <w:t>을 통해</w:t>
+            </w:r>
+            <w:r>
+              <w:rPr>
+                <w:rFonts w:hint="eastAsia"/>
+              </w:rPr>
+              <w:t xml:space="preserve"> </w:t>
+            </w:r>
+            <w:r>
+              <w:rPr>
+                <w:rFonts w:hint="eastAsia"/>
+              </w:rPr>
+              <w:t xml:space="preserve">연결이 </w:t>
+            </w:r>
+            <w:r>
+              <w:rPr>
+                <w:rFonts w:hint="eastAsia"/>
+              </w:rPr>
+              <w:t>완료</w:t>
+            </w:r>
+            <w:r>
+              <w:rPr>
+                <w:rFonts w:hint="eastAsia"/>
+              </w:rPr>
+              <w:t>되</w:t>
+            </w:r>
+            <w:r>
+              <w:rPr>
+                <w:rFonts w:hint="eastAsia"/>
+              </w:rPr>
+              <w:t>면</w:t>
+            </w:r>
+            <w:r>
+              <w:t xml:space="preserve"> </w:t>
+            </w:r>
+            <w:r>
+              <w:rPr>
+                <w:rFonts w:hint="eastAsia"/>
+              </w:rPr>
+              <w:t>키보드</w:t>
+            </w:r>
+            <w:r>
+              <w:rPr>
+                <w:rFonts w:hint="eastAsia"/>
+              </w:rPr>
+              <w:t xml:space="preserve"> 디바이스</w:t>
+            </w:r>
+            <w:r>
+              <w:rPr>
+                <w:rFonts w:hint="eastAsia"/>
+              </w:rPr>
+              <w:t xml:space="preserve">나 </w:t>
+            </w:r>
+            <w:r>
+              <w:rPr>
+                <w:rFonts w:hint="eastAsia"/>
+              </w:rPr>
+              <w:t>포인트 디바이스</w:t>
+            </w:r>
+            <w:r>
+              <w:rPr>
+                <w:rFonts w:hint="eastAsia"/>
+              </w:rPr>
+              <w:t xml:space="preserve">의 </w:t>
+            </w:r>
+            <w:r>
+              <w:rPr>
+                <w:rFonts w:hint="eastAsia"/>
+              </w:rPr>
+              <w:t xml:space="preserve">표준 워크스테이션 모델에 기반한 </w:t>
+            </w:r>
+            <w:r>
+              <w:rPr>
+                <w:rFonts w:hint="eastAsia"/>
+              </w:rPr>
+              <w:lastRenderedPageBreak/>
+              <w:t xml:space="preserve">프로토콜로 </w:t>
+            </w:r>
+            <w:r>
+              <w:rPr>
+                <w:rFonts w:hint="eastAsia"/>
+              </w:rPr>
+              <w:t>서버에게 입력을 전송</w:t>
+            </w:r>
+            <w:r>
+              <w:rPr>
+                <w:rFonts w:hint="eastAsia"/>
+              </w:rPr>
+              <w:t>할 수 있</w:t>
+            </w:r>
+            <w:r>
+              <w:rPr>
+                <w:rFonts w:hint="eastAsia"/>
+              </w:rPr>
+              <w:t>다.</w:t>
+            </w:r>
+            <w:r>
+              <w:t xml:space="preserve"> </w:t>
+            </w:r>
+            <w:r>
+              <w:rPr>
+                <w:rFonts w:hint="eastAsia"/>
+              </w:rPr>
+              <w:t>클라이언</w:t>
+            </w:r>
+            <w:r>
+              <w:rPr>
+                <w:rFonts w:hint="eastAsia"/>
+              </w:rPr>
+              <w:t xml:space="preserve">트 </w:t>
+            </w:r>
+            <w:r>
+              <w:rPr>
+                <w:rFonts w:hint="eastAsia"/>
+              </w:rPr>
+              <w:t xml:space="preserve">디바이스에서 </w:t>
+            </w:r>
+            <w:r>
+              <w:rPr>
+                <w:rFonts w:hint="eastAsia"/>
+              </w:rPr>
+              <w:t xml:space="preserve">키보드 버튼이나 </w:t>
+            </w:r>
+            <w:r>
+              <w:rPr>
+                <w:rFonts w:hint="eastAsia"/>
+              </w:rPr>
+              <w:t>포인터 버튼</w:t>
+            </w:r>
+            <w:r>
+              <w:rPr>
+                <w:rFonts w:hint="eastAsia"/>
+              </w:rPr>
+              <w:t>을</w:t>
+            </w:r>
+            <w:r>
+              <w:rPr>
+                <w:rFonts w:hint="eastAsia"/>
+              </w:rPr>
+              <w:t xml:space="preserve"> 누</w:t>
+            </w:r>
+            <w:r>
+              <w:rPr>
+                <w:rFonts w:hint="eastAsia"/>
+              </w:rPr>
+              <w:t>르거나</w:t>
+            </w:r>
+            <w:r>
+              <w:rPr>
+                <w:rFonts w:hint="eastAsia"/>
+              </w:rPr>
+              <w:t xml:space="preserve"> 포인트 디바이스를 움직일 때 마다</w:t>
+            </w:r>
+            <w:r>
+              <w:rPr>
+                <w:rFonts w:hint="eastAsia"/>
+              </w:rPr>
+              <w:t xml:space="preserve"> 해당</w:t>
+            </w:r>
+            <w:r>
+              <w:rPr>
+                <w:rFonts w:hint="eastAsia"/>
+              </w:rPr>
+              <w:t xml:space="preserve"> 디바이스의</w:t>
+            </w:r>
+            <w:r>
+              <w:rPr>
+                <w:rFonts w:hint="eastAsia"/>
+              </w:rPr>
+              <w:t xml:space="preserve"> 표준 프로토콜을 통해</w:t>
+            </w:r>
+            <w:r>
+              <w:rPr>
+                <w:rFonts w:hint="eastAsia"/>
+              </w:rPr>
+              <w:t xml:space="preserve"> 클라이언트는 입력 데이터를</w:t>
+            </w:r>
+            <w:r>
+              <w:rPr>
+                <w:rFonts w:hint="eastAsia"/>
+              </w:rPr>
+              <w:t xml:space="preserve"> 서버에게 전송</w:t>
+            </w:r>
+            <w:r>
+              <w:rPr>
+                <w:rFonts w:hint="eastAsia"/>
+              </w:rPr>
+              <w:t>한</w:t>
+            </w:r>
+            <w:r>
+              <w:rPr>
+                <w:rFonts w:hint="eastAsia"/>
+              </w:rPr>
+              <w:t>다.</w:t>
+            </w:r>
+            <w:r>
+              <w:rPr>
+                <w:rFonts w:hint="eastAsia"/>
+              </w:rPr>
+              <w:t xml:space="preserve"> </w:t>
+            </w:r>
+            <w:r>
+              <w:t>VNC</w:t>
+            </w:r>
+            <w:r>
+              <w:rPr>
+                <w:rFonts w:hint="eastAsia"/>
+              </w:rPr>
+              <w:t xml:space="preserve"> 프로토콜은 보통 클라우드에서 동작하는 서버 </w:t>
+            </w:r>
+            <w:r>
+              <w:t>VM(Virtual Machine)</w:t>
+            </w:r>
+            <w:r>
+              <w:rPr>
+                <w:rFonts w:hint="eastAsia"/>
+              </w:rPr>
+              <w:t xml:space="preserve"> 동작을 위해 사용한다.</w:t>
+            </w:r>
+            <w:r>
+              <w:t xml:space="preserve"> </w:t>
+            </w:r>
+            <w:r>
+              <w:rPr>
+                <w:rFonts w:hint="eastAsia"/>
+              </w:rPr>
+              <w:t>예를 들어,</w:t>
+            </w:r>
+            <w:r>
+              <w:t xml:space="preserve"> </w:t>
+            </w:r>
+            <w:r>
+              <w:rPr>
+                <w:rFonts w:hint="eastAsia"/>
+              </w:rPr>
+              <w:t xml:space="preserve">가상화 소프트웨어인 </w:t>
+            </w:r>
+            <w:r>
+              <w:t>QEMU</w:t>
+            </w:r>
+            <w:r>
+              <w:rPr>
+                <w:rFonts w:hint="eastAsia"/>
+              </w:rPr>
+              <w:t xml:space="preserve">는 </w:t>
+            </w:r>
+            <w:r>
+              <w:t>VNC</w:t>
+            </w:r>
+            <w:r>
+              <w:rPr>
+                <w:rFonts w:hint="eastAsia"/>
+              </w:rPr>
+              <w:t xml:space="preserve"> 프로토콜 사용을 기본 옵션으로 제공한다.</w:t>
+            </w:r>
+            <w:r>
+              <w:t xml:space="preserve"> </w:t>
+            </w:r>
+            <w:r>
+              <w:rPr>
+                <w:rFonts w:hint="eastAsia"/>
+              </w:rPr>
+              <w:t xml:space="preserve">하이퍼바이저 레벨에서 </w:t>
+            </w:r>
+            <w:r>
+              <w:t xml:space="preserve">VNC </w:t>
+            </w:r>
+            <w:r>
+              <w:rPr>
+                <w:rFonts w:hint="eastAsia"/>
+              </w:rPr>
+              <w:t xml:space="preserve">서버를 실행시킨다면 클라이언트는 별도의 </w:t>
+            </w:r>
+            <w:r>
+              <w:rPr>
+                <w:rFonts w:hint="eastAsia"/>
+              </w:rPr>
+              <w:t>V</w:t>
+            </w:r>
+            <w:r>
+              <w:t>M</w:t>
+            </w:r>
+            <w:r>
+              <w:rPr>
+                <w:rFonts w:hint="eastAsia"/>
+              </w:rPr>
+              <w:t xml:space="preserve">에 </w:t>
+            </w:r>
+            <w:r>
+              <w:t xml:space="preserve">VNC </w:t>
+            </w:r>
+            <w:r>
+              <w:rPr>
+                <w:rFonts w:hint="eastAsia"/>
+              </w:rPr>
+              <w:t xml:space="preserve">서버 </w:t>
+            </w:r>
+            <w:r>
+              <w:rPr>
+                <w:rFonts w:hint="eastAsia"/>
+              </w:rPr>
+              <w:t xml:space="preserve">설치 </w:t>
+            </w:r>
+            <w:r>
+              <w:rPr>
+                <w:rFonts w:hint="eastAsia"/>
+              </w:rPr>
+              <w:t>없이</w:t>
+            </w:r>
+            <w:r>
+              <w:rPr>
+                <w:rFonts w:hint="eastAsia"/>
+              </w:rPr>
+              <w:t xml:space="preserve"> 사용하는</w:t>
+            </w:r>
+            <w:r>
+              <w:rPr>
+                <w:rFonts w:hint="eastAsia"/>
+              </w:rPr>
+              <w:t xml:space="preserve"> </w:t>
+            </w:r>
+            <w:r>
+              <w:t>V</w:t>
+            </w:r>
+            <w:r>
+              <w:rPr>
+                <w:rFonts w:hint="eastAsia"/>
+              </w:rPr>
+              <w:t xml:space="preserve">M에 </w:t>
+            </w:r>
+            <w:r>
+              <w:t xml:space="preserve">VNC </w:t>
+            </w:r>
+            <w:r>
+              <w:rPr>
+                <w:rFonts w:hint="eastAsia"/>
+              </w:rPr>
+              <w:t>접속을 할 수 있다.</w:t>
+            </w:r>
+            <w:r>
+              <w:t xml:space="preserve"> </w:t>
+            </w:r>
+            <w:r>
+              <w:rPr>
+                <w:rFonts w:hint="eastAsia"/>
+              </w:rPr>
+              <w:t xml:space="preserve">하지만 </w:t>
+            </w:r>
+            <w:r>
+              <w:t>VNC</w:t>
+            </w:r>
+            <w:r>
+              <w:rPr>
+                <w:rFonts w:hint="eastAsia"/>
+              </w:rPr>
+              <w:t>는 서버와 클라이언트 간의 데이터 전송 오버헤드와 클라이언트</w:t>
+            </w:r>
+            <w:r>
+              <w:rPr>
+                <w:rFonts w:hint="eastAsia"/>
+              </w:rPr>
+              <w:t>의</w:t>
+            </w:r>
+            <w:r>
+              <w:rPr>
+                <w:rFonts w:hint="eastAsia"/>
+              </w:rPr>
+              <w:t xml:space="preserve"> </w:t>
+            </w:r>
+            <w:r>
+              <w:t xml:space="preserve">RFB </w:t>
+            </w:r>
+            <w:r>
+              <w:rPr>
+                <w:rFonts w:hint="eastAsia"/>
+              </w:rPr>
+              <w:t xml:space="preserve">데이터를 변환하는 과정의 오버헤드 때문에 </w:t>
+            </w:r>
+            <w:r>
+              <w:rPr>
+                <w:rFonts w:hint="eastAsia"/>
+              </w:rPr>
+              <w:t xml:space="preserve">실제 서버 데스크톱의 반응 속도에 비해 클라이언트에서 느리게 </w:t>
+            </w:r>
+            <w:r>
+              <w:rPr>
+                <w:rFonts w:hint="eastAsia"/>
+              </w:rPr>
+              <w:t>반응</w:t>
+            </w:r>
+            <w:r>
+              <w:rPr>
+                <w:rFonts w:hint="eastAsia"/>
+              </w:rPr>
+              <w:t>한다는 단점이 있다.</w:t>
+            </w:r>
+            <w:r>
+              <w:t xml:space="preserve"> </w:t>
+            </w:r>
+            <w:r>
+              <w:rPr>
+                <w:rFonts w:hint="eastAsia"/>
+              </w:rPr>
+              <w:t>대표적</w:t>
+            </w:r>
+            <w:r>
+              <w:rPr>
+                <w:rFonts w:hint="eastAsia"/>
+              </w:rPr>
+              <w:t>으로</w:t>
+            </w:r>
+            <w:r>
+              <w:rPr>
+                <w:rFonts w:hint="eastAsia"/>
+              </w:rPr>
+              <w:t xml:space="preserve"> </w:t>
+            </w:r>
+            <w:r>
+              <w:t>VNC</w:t>
+            </w:r>
+            <w:r>
+              <w:rPr>
+                <w:rFonts w:hint="eastAsia"/>
+              </w:rPr>
+              <w:t>를 이용해 네트워크 원격 접속 서비스를 제공하는 소프트웨어로는</w:t>
+            </w:r>
+            <w:r>
+              <w:rPr>
+                <w:rFonts w:hint="eastAsia"/>
+              </w:rPr>
+              <w:t xml:space="preserve"> </w:t>
+            </w:r>
+            <w:r>
+              <w:t>TeamViewer</w:t>
+            </w:r>
+            <w:r>
+              <w:t xml:space="preserve">, </w:t>
+            </w:r>
+            <w:r>
+              <w:t>TigerVNC</w:t>
+            </w:r>
+            <w:r>
+              <w:t xml:space="preserve">, </w:t>
+            </w:r>
+            <w:r>
+              <w:t>Real</w:t>
+            </w:r>
+            <w:bookmarkStart w:id="0" w:name="_GoBack"/>
+            <w:bookmarkEnd w:id="0"/>
+            <w:r>
+              <w:t xml:space="preserve">VNC </w:t>
+            </w:r>
+            <w:r>
+              <w:rPr>
+                <w:rFonts w:hint="eastAsia"/>
+              </w:rPr>
+              <w:t>등이 있다.</w:t>
+            </w:r>
+          </w:p>
+        </w:tc>
+      </w:tr>
+      <w:tr>
+        <w:trPr>
+          <w:trHeight w:val="4573"/>
+        </w:trPr>
+        <w:tc>
+          <w:tcPr>
+            <w:tcW w:w="9035" w:type="dxa"/>
+          </w:tcPr>
+          <w:p>
+            <w:pPr>
+              <w:pStyle w:val="a4"/>
+              <w:numPr>
+                <w:ilvl w:val="0"/>
+                <w:numId w:val="1"/>
+              </w:numPr>
+              <w:ind w:leftChars="0"/>
+              <w:rPr>
+                <w:rFonts w:hint="eastAsia"/>
+                <w:b/>
+                <w:bCs/>
+              </w:rPr>
+            </w:pPr>
+            <w:r>
+              <w:rPr>
+                <w:rFonts w:hint="eastAsia"/>
+                <w:b/>
+                <w:bCs/>
+              </w:rPr>
+              <w:lastRenderedPageBreak/>
+              <w:t>R</w:t>
+            </w:r>
+            <w:r>
+              <w:rPr>
+                <w:b/>
+                <w:bCs/>
+              </w:rPr>
+              <w:t>DP</w:t>
+            </w:r>
+            <w:r>
+              <w:rPr>
+                <w:rFonts w:hint="eastAsia"/>
+                <w:b/>
+                <w:bCs/>
+              </w:rPr>
+              <w:t xml:space="preserve">와 </w:t>
+            </w:r>
+            <w:r>
+              <w:rPr>
+                <w:b/>
+                <w:bCs/>
+              </w:rPr>
+              <w:t>VNC</w:t>
+            </w:r>
+            <w:r>
+              <w:rPr>
+                <w:rFonts w:hint="eastAsia"/>
+                <w:b/>
+                <w:bCs/>
+              </w:rPr>
+              <w:t>의</w:t>
+            </w:r>
+            <w:r>
+              <w:rPr>
+                <w:b/>
+                <w:bCs/>
+              </w:rPr>
+              <w:t xml:space="preserve"> </w:t>
+            </w:r>
+            <w:r>
+              <w:rPr>
+                <w:rFonts w:hint="eastAsia"/>
+                <w:b/>
+                <w:bCs/>
+              </w:rPr>
+              <w:t>공통점</w:t>
+            </w:r>
+            <w:r>
+              <w:rPr>
+                <w:rFonts w:hint="eastAsia"/>
+                <w:b/>
+                <w:bCs/>
+              </w:rPr>
+              <w:t>과</w:t>
+            </w:r>
+            <w:r>
+              <w:rPr>
+                <w:rFonts w:hint="eastAsia"/>
+                <w:b/>
+                <w:bCs/>
+              </w:rPr>
+              <w:t xml:space="preserve"> 차이점</w:t>
+            </w:r>
+          </w:p>
+          <w:p>
+            <w:pPr>
+              <w:rPr>
+                <w:rFonts w:hint="eastAsia"/>
+              </w:rPr>
+            </w:pPr>
+            <w:r>
+              <w:rPr>
+                <w:rFonts w:hint="eastAsia"/>
+              </w:rPr>
+              <w:t>R</w:t>
+            </w:r>
+            <w:r>
+              <w:t>DP</w:t>
+            </w:r>
+            <w:r>
+              <w:rPr>
+                <w:rFonts w:hint="eastAsia"/>
+              </w:rPr>
+              <w:t xml:space="preserve">는 </w:t>
+            </w:r>
+            <w:r>
+              <w:rPr>
+                <w:rFonts w:hint="eastAsia"/>
+              </w:rPr>
+              <w:t xml:space="preserve">멀티 채널 세션 방식을 사용해 각 </w:t>
+            </w:r>
+            <w:r>
+              <w:rPr>
+                <w:rFonts w:hint="eastAsia"/>
+              </w:rPr>
+              <w:t>클라이언트</w:t>
+            </w:r>
+            <w:r>
+              <w:rPr>
+                <w:rFonts w:hint="eastAsia"/>
+              </w:rPr>
+              <w:t>마다 디스플레이 세션을 지원한다.</w:t>
+            </w:r>
+            <w:r>
+              <w:t xml:space="preserve"> </w:t>
+            </w:r>
+            <w:r>
+              <w:rPr>
+                <w:rFonts w:hint="eastAsia"/>
+              </w:rPr>
+              <w:t>즉,</w:t>
+            </w:r>
+            <w:r>
+              <w:t xml:space="preserve"> </w:t>
+            </w:r>
+            <w:r>
+              <w:rPr>
+                <w:rFonts w:hint="eastAsia"/>
+              </w:rPr>
+              <w:t xml:space="preserve">클라이언트는 서버 시스템의 자원을 활용하여 </w:t>
+            </w:r>
+            <w:r>
+              <w:rPr>
+                <w:rFonts w:hint="eastAsia"/>
+              </w:rPr>
+              <w:t>개인적인 작업을 할 수 있게 된다.</w:t>
+            </w:r>
+            <w:r>
+              <w:t xml:space="preserve"> </w:t>
+            </w:r>
+          </w:p>
+          <w:p>
+            <w:r>
+              <w:rPr>
+                <w:rFonts w:hint="eastAsia"/>
+              </w:rPr>
+              <w:t>반면,</w:t>
+            </w:r>
+            <w:r>
+              <w:t xml:space="preserve"> VNC 프로토콜은 각 유저마다 개인적인 </w:t>
+            </w:r>
+            <w:r>
+              <w:rPr>
+                <w:rFonts w:hint="eastAsia"/>
+              </w:rPr>
+              <w:t xml:space="preserve">디스플레이 </w:t>
+            </w:r>
+            <w:r>
+              <w:t>세션을 지원하지 않</w:t>
+            </w:r>
+            <w:r>
+              <w:rPr>
+                <w:rFonts w:hint="eastAsia"/>
+              </w:rPr>
+              <w:t>는</w:t>
+            </w:r>
+            <w:r>
+              <w:t>다</w:t>
+            </w:r>
+            <w:r>
+              <w:rPr>
+                <w:rFonts w:hint="eastAsia"/>
+              </w:rPr>
+              <w:t>.</w:t>
+            </w:r>
+            <w:r>
+              <w:t xml:space="preserve"> </w:t>
+            </w:r>
+            <w:r>
+              <w:t>VNC 프로토콜</w:t>
+            </w:r>
+            <w:r>
+              <w:rPr>
+                <w:rFonts w:hint="eastAsia"/>
+              </w:rPr>
+              <w:t>을</w:t>
+            </w:r>
+            <w:r>
+              <w:rPr>
+                <w:rFonts w:hint="eastAsia"/>
+              </w:rPr>
+              <w:t xml:space="preserve"> 사용하는 환경에서 모든 클라이언트는 같은 디스플레이 세션을 공유</w:t>
+            </w:r>
+            <w:r>
+              <w:rPr>
+                <w:rFonts w:hint="eastAsia"/>
+              </w:rPr>
+              <w:t>하게 된</w:t>
+            </w:r>
+            <w:r>
+              <w:rPr>
+                <w:rFonts w:hint="eastAsia"/>
+              </w:rPr>
+              <w:t>다.</w:t>
+            </w:r>
+            <w:r>
+              <w:t xml:space="preserve"> </w:t>
+            </w:r>
+            <w:r>
+              <w:rPr>
+                <w:rFonts w:hint="eastAsia"/>
+              </w:rPr>
+              <w:t>즉,</w:t>
+            </w:r>
+            <w:r>
+              <w:t xml:space="preserve"> 서버 데스크톱</w:t>
+            </w:r>
+            <w:r>
+              <w:rPr>
+                <w:rFonts w:hint="eastAsia"/>
+              </w:rPr>
+              <w:t>을</w:t>
+            </w:r>
+            <w:r>
+              <w:t xml:space="preserve"> 포함한</w:t>
+            </w:r>
+            <w:r>
+              <w:rPr>
+                <w:rFonts w:hint="eastAsia"/>
+              </w:rPr>
+              <w:t xml:space="preserve"> 서버에</w:t>
+            </w:r>
+            <w:r>
+              <w:t xml:space="preserve"> 연결된 모든 유저에서 보이는 화면</w:t>
+            </w:r>
+            <w:r>
+              <w:rPr>
+                <w:rFonts w:hint="eastAsia"/>
+              </w:rPr>
+              <w:t>은</w:t>
+            </w:r>
+            <w:r>
+              <w:t xml:space="preserve"> </w:t>
+            </w:r>
+            <w:r>
+              <w:rPr>
+                <w:rFonts w:hint="eastAsia"/>
+              </w:rPr>
+              <w:t>각</w:t>
+            </w:r>
+            <w:r>
+              <w:rPr>
+                <w:rFonts w:hint="eastAsia"/>
+              </w:rPr>
+              <w:t xml:space="preserve"> 클라이언트 </w:t>
+            </w:r>
+            <w:r>
+              <w:rPr>
+                <w:rFonts w:hint="eastAsia"/>
+              </w:rPr>
+              <w:t xml:space="preserve">환경에 따른 </w:t>
+            </w:r>
+            <w:r>
+              <w:rPr>
+                <w:rFonts w:hint="eastAsia"/>
+              </w:rPr>
+              <w:t xml:space="preserve">오버헤드에 의한 속도 차이를 제외하면 </w:t>
+            </w:r>
+            <w:r>
+              <w:t>동일</w:t>
+            </w:r>
+            <w:r>
+              <w:rPr>
+                <w:rFonts w:hint="eastAsia"/>
+              </w:rPr>
+              <w:t>한 화면을 공유</w:t>
+            </w:r>
+            <w:r>
+              <w:rPr>
+                <w:rFonts w:hint="eastAsia"/>
+              </w:rPr>
+              <w:t>하게 된다.</w:t>
+            </w:r>
+            <w:r>
+              <w:t xml:space="preserve"> </w:t>
+            </w:r>
+          </w:p>
+          <w:p/>
+          <w:p>
+            <w:pPr>
+              <w:rPr>
+                <w:rFonts w:hint="eastAsia"/>
+              </w:rPr>
+            </w:pPr>
           </w:p>
         </w:tc>
       </w:tr>
@@ -191,7 +1487,6 @@
             <w:pPr>
               <w:jc w:val="center"/>
               <w:rPr>
-                <w:rFonts w:hint="eastAsia"/>
                 <w:b/>
                 <w:bCs/>
               </w:rPr>
@@ -202,7 +1497,6 @@
                 <w:b/>
                 <w:bCs/>
               </w:rPr>
-              <w:lastRenderedPageBreak/>
               <w:t>R</w:t>
             </w:r>
             <w:r>
@@ -249,7 +1543,6 @@
             <w:pPr>
               <w:jc w:val="center"/>
               <w:rPr>
-                <w:rFonts w:hint="eastAsia"/>
                 <w:b/>
                 <w:bCs/>
               </w:rPr>
@@ -260,7 +1553,6 @@
                 <w:b/>
                 <w:bCs/>
               </w:rPr>
-              <w:lastRenderedPageBreak/>
               <w:t>W</w:t>
             </w:r>
             <w:r>
@@ -307,7 +1599,6 @@
             <w:pPr>
               <w:jc w:val="center"/>
               <w:rPr>
-                <w:rFonts w:hint="eastAsia"/>
                 <w:b/>
                 <w:bCs/>
               </w:rPr>
@@ -318,7 +1609,6 @@
                 <w:b/>
                 <w:bCs/>
               </w:rPr>
-              <w:lastRenderedPageBreak/>
               <w:t>R</w:t>
             </w:r>
             <w:r>
@@ -366,6 +1656,7 @@
               <w:rPr>
                 <w:rFonts w:hint="eastAsia"/>
               </w:rPr>
+              <w:lastRenderedPageBreak/>
               <w:t>T</w:t>
             </w:r>
             <w:r>
@@ -377,32 +1668,6 @@
             <w:r>
               <w:t>VNC</w:t>
             </w:r>
-          </w:p>
-          <w:p>
-            <w:pPr>
-              <w:pStyle w:val="a4"/>
-              <w:numPr>
-                <w:ilvl w:val="0"/>
-                <w:numId w:val="1"/>
-              </w:numPr>
-              <w:ind w:leftChars="0"/>
-              <w:rPr>
-                <w:rFonts w:hint="eastAsia"/>
-              </w:rPr>
-            </w:pPr>
-            <w:proofErr w:type="spellStart"/>
-            <w:r>
-              <w:rPr>
-                <w:rFonts w:hint="eastAsia"/>
-              </w:rPr>
-              <w:t>R</w:t>
-            </w:r>
-            <w:r>
-              <w:t>ealVNC</w:t>
-            </w:r>
-            <w:bookmarkStart w:id="0" w:name="_GoBack"/>
-            <w:bookmarkEnd w:id="0"/>
-            <w:proofErr w:type="spellEnd"/>
           </w:p>
           <w:p>
             <w:pPr>
@@ -413,17 +1678,15 @@
               </w:numPr>
               <w:ind w:leftChars="0"/>
             </w:pPr>
-            <w:proofErr w:type="spellStart"/>
-            <w:r>
-              <w:rPr>
-                <w:rFonts w:hint="eastAsia"/>
-              </w:rPr>
-              <w:t>F</w:t>
-            </w:r>
-            <w:r>
-              <w:t>reeRDP</w:t>
-            </w:r>
-            <w:proofErr w:type="spellEnd"/>
+            <w:r>
+              <w:rPr>
+                <w:rFonts w:hint="eastAsia"/>
+              </w:rPr>
+              <w:t>R</w:t>
+            </w:r>
+            <w:r>
+              <w:t>ealVNC</w:t>
+            </w:r>
           </w:p>
           <w:p>
             <w:pPr>
@@ -438,10 +1701,10 @@
               <w:rPr>
                 <w:rFonts w:hint="eastAsia"/>
               </w:rPr>
-              <w:t>G</w:t>
-            </w:r>
-            <w:r>
-              <w:t>uacamole</w:t>
+              <w:t>F</w:t>
+            </w:r>
+            <w:r>
+              <w:t>reeRDP</w:t>
             </w:r>
           </w:p>
           <w:p>
@@ -453,7 +1716,25 @@
               </w:numPr>
               <w:ind w:leftChars="0"/>
             </w:pPr>
-            <w:proofErr w:type="spellStart"/>
+            <w:r>
+              <w:rPr>
+                <w:rFonts w:hint="eastAsia"/>
+              </w:rPr>
+              <w:t>G</w:t>
+            </w:r>
+            <w:r>
+              <w:t>uacamole</w:t>
+            </w:r>
+          </w:p>
+          <w:p>
+            <w:pPr>
+              <w:pStyle w:val="a4"/>
+              <w:numPr>
+                <w:ilvl w:val="0"/>
+                <w:numId w:val="1"/>
+              </w:numPr>
+              <w:ind w:leftChars="0"/>
+            </w:pPr>
             <w:r>
               <w:rPr>
                 <w:rFonts w:hint="eastAsia"/>
@@ -463,7 +1744,6 @@
             <w:r>
               <w:t>WService</w:t>
             </w:r>
-            <w:proofErr w:type="spellEnd"/>
           </w:p>
         </w:tc>
       </w:tr>
@@ -480,7 +1760,6 @@
             <w:pPr>
               <w:jc w:val="center"/>
               <w:rPr>
-                <w:rFonts w:hint="eastAsia"/>
                 <w:b/>
                 <w:bCs/>
               </w:rPr>
@@ -491,7 +1770,6 @@
                 <w:b/>
                 <w:bCs/>
               </w:rPr>
-              <w:lastRenderedPageBreak/>
               <w:t xml:space="preserve">문제 해결 방법 </w:t>
             </w:r>
           </w:p>
@@ -510,6 +1788,7 @@
               <w:rPr>
                 <w:rFonts w:hint="eastAsia"/>
               </w:rPr>
+              <w:lastRenderedPageBreak/>
               <w:t>W</w:t>
             </w:r>
             <w:r>
@@ -550,13 +1829,7 @@
               <w:t>utter</w:t>
             </w:r>
           </w:p>
-          <w:p>
-            <w:pPr>
-              <w:rPr>
-                <w:rFonts w:hint="eastAsia"/>
-              </w:rPr>
-            </w:pPr>
-          </w:p>
+          <w:p/>
         </w:tc>
       </w:tr>
       <w:tr>
@@ -602,7 +1875,6 @@
               </w:numPr>
               <w:ind w:leftChars="0"/>
             </w:pPr>
-            <w:proofErr w:type="spellStart"/>
             <w:r>
               <w:rPr>
                 <w:rFonts w:hint="eastAsia"/>
@@ -612,7 +1884,6 @@
             <w:r>
               <w:t>ealVNC</w:t>
             </w:r>
-            <w:proofErr w:type="spellEnd"/>
           </w:p>
           <w:p>
             <w:pPr>
@@ -622,11 +1893,7 @@
                 <w:numId w:val="1"/>
               </w:numPr>
               <w:ind w:leftChars="0"/>
-              <w:rPr>
-                <w:rFonts w:hint="eastAsia"/>
-              </w:rPr>
             </w:pPr>
-            <w:proofErr w:type="spellStart"/>
             <w:r>
               <w:rPr>
                 <w:rFonts w:hint="eastAsia"/>
@@ -636,7 +1903,6 @@
             <w:r>
               <w:t>reeRDP</w:t>
             </w:r>
-            <w:proofErr w:type="spellEnd"/>
           </w:p>
         </w:tc>
       </w:tr>
@@ -897,6 +2163,7 @@
     <w:lsdException w:name="HTML Sample" w:semiHidden="1" w:unhideWhenUsed="1"/>
     <w:lsdException w:name="HTML Typewriter" w:semiHidden="1" w:unhideWhenUsed="1"/>
     <w:lsdException w:name="HTML Variable" w:semiHidden="1" w:unhideWhenUsed="1"/>
+    <w:lsdException w:name="Normal Table" w:semiHidden="1" w:unhideWhenUsed="1"/>
     <w:lsdException w:name="annotation subject" w:semiHidden="1" w:unhideWhenUsed="1"/>
     <w:lsdException w:name="No List" w:semiHidden="1" w:unhideWhenUsed="1"/>
     <w:lsdException w:name="Outline List 1" w:semiHidden="1" w:unhideWhenUsed="1"/>
@@ -943,8 +2210,10 @@
     <w:lsdException w:name="Table Subtle 2" w:semiHidden="1" w:unhideWhenUsed="1"/>
     <w:lsdException w:name="Table Web 1" w:semiHidden="1" w:unhideWhenUsed="1"/>
     <w:lsdException w:name="Table Web 2" w:semiHidden="1" w:unhideWhenUsed="1"/>
+    <w:lsdException w:name="Table Web 3" w:semiHidden="1" w:unhideWhenUsed="1"/>
     <w:lsdException w:name="Balloon Text" w:semiHidden="1" w:unhideWhenUsed="1"/>
     <w:lsdException w:name="Table Grid" w:uiPriority="39"/>
+    <w:lsdException w:name="Table Theme" w:semiHidden="1" w:unhideWhenUsed="1"/>
     <w:lsdException w:name="Placeholder Text" w:semiHidden="1"/>
     <w:lsdException w:name="No Spacing" w:uiPriority="1" w:qFormat="1"/>
     <w:lsdException w:name="Light Shading" w:uiPriority="60"/>

</xml_diff>

<commit_message>
Update Information about RDP to report_v2.doc
</commit_message>
<xml_diff>
--- a/report_v2.docx
+++ b/report_v2.docx
@@ -166,6 +166,13 @@
               </w:rPr>
               <w:t>DP</w:t>
             </w:r>
+            <w:r>
+              <w:rPr>
+                <w:b/>
+                <w:bCs/>
+              </w:rPr>
+              <w:t xml:space="preserve"> (Remote Desktop Protocol)</w:t>
+            </w:r>
           </w:p>
           <w:p>
             <w:pPr>
@@ -175,6 +182,48 @@
             </w:pPr>
             <w:r>
               <w:rPr>
+                <w:noProof/>
+              </w:rPr>
+              <w:drawing>
+                <wp:inline distT="0" distB="0" distL="0" distR="0" wp14:anchorId="55854899" wp14:editId="3879CC48">
+                  <wp:extent cx="3511296" cy="2266820"/>
+                  <wp:effectExtent l="0" t="0" r="0" b="635"/>
+                  <wp:docPr id="18" name="그림 18"/>
+                  <wp:cNvGraphicFramePr>
+                    <a:graphicFrameLocks xmlns:a="http://schemas.openxmlformats.org/drawingml/2006/main" noChangeAspect="1"/>
+                  </wp:cNvGraphicFramePr>
+                  <a:graphic xmlns:a="http://schemas.openxmlformats.org/drawingml/2006/main">
+                    <a:graphicData uri="http://schemas.openxmlformats.org/drawingml/2006/picture">
+                      <pic:pic xmlns:pic="http://schemas.openxmlformats.org/drawingml/2006/picture">
+                        <pic:nvPicPr>
+                          <pic:cNvPr id="1" name=""/>
+                          <pic:cNvPicPr/>
+                        </pic:nvPicPr>
+                        <pic:blipFill>
+                          <a:blip r:embed="rId5"/>
+                          <a:stretch>
+                            <a:fillRect/>
+                          </a:stretch>
+                        </pic:blipFill>
+                        <pic:spPr>
+                          <a:xfrm>
+                            <a:off x="0" y="0"/>
+                            <a:ext cx="3521450" cy="2273375"/>
+                          </a:xfrm>
+                          <a:prstGeom prst="rect">
+                            <a:avLst/>
+                          </a:prstGeom>
+                        </pic:spPr>
+                      </pic:pic>
+                    </a:graphicData>
+                  </a:graphic>
+                </wp:inline>
+              </w:drawing>
+            </w:r>
+          </w:p>
+          <w:p>
+            <w:r>
+              <w:rPr>
                 <w:rFonts w:hint="eastAsia"/>
               </w:rPr>
               <w:t>R</w:t>
@@ -189,22 +238,46 @@
               <w:t xml:space="preserve">는 </w:t>
             </w:r>
             <w:r>
+              <w:rPr>
+                <w:rFonts w:hint="eastAsia"/>
+              </w:rPr>
+              <w:t xml:space="preserve">네트워크를 통한 원격 그래픽 인터페이스 제공을 위해 </w:t>
+            </w:r>
+            <w:r>
               <w:t>Microsoft</w:t>
             </w:r>
             <w:r>
               <w:rPr>
                 <w:rFonts w:hint="eastAsia"/>
               </w:rPr>
-              <w:t>에서 자체적으로 만든 디스플레이 공유 프로토콜이다.</w:t>
-            </w:r>
-            <w:r>
-              <w:t xml:space="preserve"> </w:t>
-            </w:r>
-            <w:r>
-              <w:rPr>
-                <w:rFonts w:hint="eastAsia"/>
-              </w:rPr>
-              <w:t>이 때문에 초기에는</w:t>
+              <w:t>에서 자체적으로 만든</w:t>
+            </w:r>
+            <w:r>
+              <w:rPr>
+                <w:rFonts w:hint="eastAsia"/>
+              </w:rPr>
+              <w:t xml:space="preserve"> </w:t>
+            </w:r>
+            <w:r>
+              <w:rPr>
+                <w:rFonts w:hint="eastAsia"/>
+              </w:rPr>
+              <w:t>프로토콜이다.</w:t>
+            </w:r>
+            <w:r>
+              <w:t xml:space="preserve"> </w:t>
+            </w:r>
+            <w:r>
+              <w:rPr>
+                <w:rFonts w:hint="eastAsia"/>
+              </w:rPr>
+              <w:t>이 때문에 초기</w:t>
+            </w:r>
+            <w:r>
+              <w:rPr>
+                <w:rFonts w:hint="eastAsia"/>
+              </w:rPr>
+              <w:t>의</w:t>
             </w:r>
             <w:r>
               <w:rPr>
@@ -255,13 +328,43 @@
               <w:rPr>
                 <w:rFonts w:hint="eastAsia"/>
               </w:rPr>
-              <w:t>구현</w:t>
-            </w:r>
-            <w:r>
-              <w:rPr>
-                <w:rFonts w:hint="eastAsia"/>
-              </w:rPr>
-              <w:t xml:space="preserve">이 가능했으나 현재는 다양한 플랫폼 환경에서도 </w:t>
+              <w:t>제공</w:t>
+            </w:r>
+            <w:r>
+              <w:rPr>
+                <w:rFonts w:hint="eastAsia"/>
+              </w:rPr>
+              <w:t xml:space="preserve">이 가능했으나 현재는 </w:t>
+            </w:r>
+            <w:r>
+              <w:t>Linux OS, Mac OS</w:t>
+            </w:r>
+            <w:r>
+              <w:t xml:space="preserve"> </w:t>
+            </w:r>
+            <w:r>
+              <w:rPr>
+                <w:rFonts w:hint="eastAsia"/>
+              </w:rPr>
+              <w:t>등</w:t>
+            </w:r>
+            <w:r>
+              <w:rPr>
+                <w:rFonts w:hint="eastAsia"/>
+              </w:rPr>
+              <w:t>의</w:t>
+            </w:r>
+            <w:r>
+              <w:rPr>
+                <w:rFonts w:hint="eastAsia"/>
+              </w:rPr>
+              <w:t xml:space="preserve"> </w:t>
+            </w:r>
+            <w:r>
+              <w:rPr>
+                <w:rFonts w:hint="eastAsia"/>
+              </w:rPr>
+              <w:t xml:space="preserve">다양한 플랫폼 환경에서도 </w:t>
             </w:r>
             <w:r>
               <w:t xml:space="preserve">RDP </w:t>
@@ -276,11 +379,522 @@
               <w:rPr>
                 <w:rFonts w:hint="eastAsia"/>
               </w:rPr>
-              <w:t>제공하는 벤더가 증가하고 있다.</w:t>
-            </w:r>
-            <w:r>
-              <w:t xml:space="preserve"> </w:t>
-            </w:r>
+              <w:t>제공하는 벤더가 증가하</w:t>
+            </w:r>
+            <w:r>
+              <w:rPr>
+                <w:rFonts w:hint="eastAsia"/>
+              </w:rPr>
+              <w:t>는 추세이다</w:t>
+            </w:r>
+            <w:r>
+              <w:rPr>
+                <w:rFonts w:hint="eastAsia"/>
+              </w:rPr>
+              <w:t>.</w:t>
+            </w:r>
+            <w:r>
+              <w:t xml:space="preserve"> </w:t>
+            </w:r>
+            <w:r>
+              <w:rPr>
+                <w:rFonts w:hint="eastAsia"/>
+              </w:rPr>
+              <w:t>반면,</w:t>
+            </w:r>
+            <w:r>
+              <w:t xml:space="preserve"> </w:t>
+            </w:r>
+            <w:r>
+              <w:t xml:space="preserve">RDP </w:t>
+            </w:r>
+            <w:r>
+              <w:rPr>
+                <w:rFonts w:hint="eastAsia"/>
+              </w:rPr>
+              <w:t>클라이언트는</w:t>
+            </w:r>
+            <w:r>
+              <w:rPr>
+                <w:rFonts w:hint="eastAsia"/>
+              </w:rPr>
+              <w:t xml:space="preserve"> 초기부터 다양한 플랫폼에서</w:t>
+            </w:r>
+            <w:r>
+              <w:rPr>
+                <w:rFonts w:hint="eastAsia"/>
+              </w:rPr>
+              <w:t xml:space="preserve"> </w:t>
+            </w:r>
+            <w:r>
+              <w:rPr>
+                <w:rFonts w:hint="eastAsia"/>
+              </w:rPr>
+              <w:t>사용이 가능</w:t>
+            </w:r>
+            <w:r>
+              <w:rPr>
+                <w:rFonts w:hint="eastAsia"/>
+              </w:rPr>
+              <w:t>하였다.</w:t>
+            </w:r>
+            <w:r>
+              <w:t xml:space="preserve"> </w:t>
+            </w:r>
+            <w:r>
+              <w:t xml:space="preserve">RDP </w:t>
+            </w:r>
+            <w:r>
+              <w:rPr>
+                <w:rFonts w:hint="eastAsia"/>
+              </w:rPr>
+              <w:t>서버는 멀티 채널 세션 방식을 통해 각 클라이언트</w:t>
+            </w:r>
+            <w:r>
+              <w:rPr>
+                <w:rFonts w:hint="eastAsia"/>
+              </w:rPr>
+              <w:t>별 세션을 제공한다.</w:t>
+            </w:r>
+            <w:r>
+              <w:t xml:space="preserve"> </w:t>
+            </w:r>
+            <w:r>
+              <w:rPr>
+                <w:rFonts w:hint="eastAsia"/>
+              </w:rPr>
+              <w:t>각 세션은</w:t>
+            </w:r>
+            <w:r>
+              <w:rPr>
+                <w:rFonts w:hint="eastAsia"/>
+              </w:rPr>
+              <w:t xml:space="preserve"> </w:t>
+            </w:r>
+            <w:r>
+              <w:rPr>
+                <w:rFonts w:hint="eastAsia"/>
+              </w:rPr>
+              <w:t>세션 관리 계층 상에서</w:t>
+            </w:r>
+            <w:r>
+              <w:rPr>
+                <w:rFonts w:hint="eastAsia"/>
+              </w:rPr>
+              <w:t xml:space="preserve"> 클라</w:t>
+            </w:r>
+            <w:r>
+              <w:rPr>
+                <w:rFonts w:hint="eastAsia"/>
+              </w:rPr>
+              <w:t>이</w:t>
+            </w:r>
+            <w:r>
+              <w:rPr>
+                <w:rFonts w:hint="eastAsia"/>
+              </w:rPr>
+              <w:t>언트별</w:t>
+            </w:r>
+            <w:r>
+              <w:rPr>
+                <w:rFonts w:hint="eastAsia"/>
+              </w:rPr>
+              <w:t xml:space="preserve"> 그래픽 인터페이스</w:t>
+            </w:r>
+            <w:r>
+              <w:t xml:space="preserve"> </w:t>
+            </w:r>
+            <w:r>
+              <w:rPr>
+                <w:rFonts w:hint="eastAsia"/>
+              </w:rPr>
+              <w:t>출력</w:t>
+            </w:r>
+            <w:r>
+              <w:rPr>
+                <w:rFonts w:hint="eastAsia"/>
+              </w:rPr>
+              <w:t xml:space="preserve"> 처리와 마우스,</w:t>
+            </w:r>
+            <w:r>
+              <w:t xml:space="preserve"> </w:t>
+            </w:r>
+            <w:r>
+              <w:rPr>
+                <w:rFonts w:hint="eastAsia"/>
+              </w:rPr>
+              <w:t>키보드 입력 처리를 수행한다.</w:t>
+            </w:r>
+            <w:r>
+              <w:t xml:space="preserve"> </w:t>
+            </w:r>
+            <w:r>
+              <w:rPr>
+                <w:rFonts w:hint="eastAsia"/>
+              </w:rPr>
+              <w:t xml:space="preserve">클라이언트에게 그래픽을 전송하는 것은 네트워크 </w:t>
+            </w:r>
+            <w:r>
+              <w:t>Bandwidth</w:t>
+            </w:r>
+            <w:r>
+              <w:rPr>
+                <w:rFonts w:hint="eastAsia"/>
+              </w:rPr>
+              <w:t xml:space="preserve"> 관점에서 봤을 때</w:t>
+            </w:r>
+            <w:r>
+              <w:rPr>
+                <w:rFonts w:hint="eastAsia"/>
+              </w:rPr>
+              <w:t xml:space="preserve"> </w:t>
+            </w:r>
+            <w:r>
+              <w:rPr>
+                <w:rFonts w:hint="eastAsia"/>
+              </w:rPr>
+              <w:t>수행 비용이 높기 때문에</w:t>
+            </w:r>
+            <w:r>
+              <w:rPr>
+                <w:rFonts w:hint="eastAsia"/>
+              </w:rPr>
+              <w:t xml:space="preserve"> 그래픽 데이터를</w:t>
+            </w:r>
+            <w:r>
+              <w:rPr>
+                <w:rFonts w:hint="eastAsia"/>
+              </w:rPr>
+              <w:t xml:space="preserve"> </w:t>
+            </w:r>
+            <w:r>
+              <w:rPr>
+                <w:rFonts w:hint="eastAsia"/>
+              </w:rPr>
+              <w:t>전송할 때</w:t>
+            </w:r>
+            <w:r>
+              <w:rPr>
+                <w:rFonts w:hint="eastAsia"/>
+              </w:rPr>
+              <w:t xml:space="preserve"> </w:t>
+            </w:r>
+            <w:r>
+              <w:rPr>
+                <w:rFonts w:hint="eastAsia"/>
+              </w:rPr>
+              <w:t xml:space="preserve">효율적인 압축 알고리즘을 </w:t>
+            </w:r>
+            <w:r>
+              <w:rPr>
+                <w:rFonts w:hint="eastAsia"/>
+              </w:rPr>
+              <w:t>사용하는 것이 중요하다.</w:t>
+            </w:r>
+            <w:r>
+              <w:t xml:space="preserve"> </w:t>
+            </w:r>
+            <w:r>
+              <w:t xml:space="preserve">RDP </w:t>
+            </w:r>
+            <w:r>
+              <w:rPr>
+                <w:rFonts w:hint="eastAsia"/>
+              </w:rPr>
+              <w:t>그래픽 드라이버는 G</w:t>
+            </w:r>
+            <w:r>
+              <w:t>DI</w:t>
+            </w:r>
+            <w:r>
+              <w:rPr>
+                <w:rFonts w:hint="eastAsia"/>
+              </w:rPr>
+              <w:t xml:space="preserve">나 </w:t>
+            </w:r>
+            <w:r>
+              <w:t>GDI+</w:t>
+            </w:r>
+            <w:r>
+              <w:rPr>
+                <w:rFonts w:hint="eastAsia"/>
+              </w:rPr>
+              <w:t>와 같은 그래픽 인터페이스로부터 어플리케이션의 그래픽 커맨드를 얻는다.</w:t>
+            </w:r>
+            <w:r>
+              <w:t xml:space="preserve"> </w:t>
+            </w:r>
+            <w:r>
+              <w:rPr>
+                <w:rFonts w:hint="eastAsia"/>
+              </w:rPr>
+              <w:t>즉,</w:t>
+            </w:r>
+            <w:r>
+              <w:t xml:space="preserve"> </w:t>
+            </w:r>
+            <w:r>
+              <w:rPr>
+                <w:rFonts w:hint="eastAsia"/>
+              </w:rPr>
+              <w:t xml:space="preserve">유저 세션상의 </w:t>
+            </w:r>
+            <w:r>
+              <w:rPr>
+                <w:rFonts w:hint="eastAsia"/>
+              </w:rPr>
+              <w:t xml:space="preserve">어플리케이션이 </w:t>
+            </w:r>
+            <w:r>
+              <w:rPr>
+                <w:rFonts w:hint="eastAsia"/>
+              </w:rPr>
+              <w:t>디스플레이</w:t>
+            </w:r>
+            <w:r>
+              <w:rPr>
+                <w:rFonts w:hint="eastAsia"/>
+              </w:rPr>
+              <w:t xml:space="preserve">에 원하는 </w:t>
+            </w:r>
+            <w:r>
+              <w:rPr>
+                <w:rFonts w:hint="eastAsia"/>
+              </w:rPr>
+              <w:t>그래픽</w:t>
+            </w:r>
+            <w:r>
+              <w:rPr>
+                <w:rFonts w:hint="eastAsia"/>
+              </w:rPr>
+              <w:t xml:space="preserve">을 표현하기 위해 </w:t>
+            </w:r>
+            <w:r>
+              <w:rPr>
+                <w:rFonts w:hint="eastAsia"/>
+              </w:rPr>
+              <w:t>그래픽 인터페이스로 명령</w:t>
+            </w:r>
+            <w:r>
+              <w:rPr>
+                <w:rFonts w:hint="eastAsia"/>
+              </w:rPr>
+              <w:t>과 함께 비트맵</w:t>
+            </w:r>
+            <w:r>
+              <w:rPr>
+                <w:rFonts w:hint="eastAsia"/>
+              </w:rPr>
+              <w:t xml:space="preserve"> 및 텍스트,</w:t>
+            </w:r>
+            <w:r>
+              <w:t xml:space="preserve"> </w:t>
+            </w:r>
+            <w:r>
+              <w:rPr>
+                <w:rFonts w:hint="eastAsia"/>
+              </w:rPr>
+              <w:t>마우스 커서 등</w:t>
+            </w:r>
+            <w:r>
+              <w:rPr>
+                <w:rFonts w:hint="eastAsia"/>
+              </w:rPr>
+              <w:t>의 데이터</w:t>
+            </w:r>
+            <w:r>
+              <w:rPr>
+                <w:rFonts w:hint="eastAsia"/>
+              </w:rPr>
+              <w:t>들을</w:t>
+            </w:r>
+            <w:r>
+              <w:rPr>
+                <w:rFonts w:hint="eastAsia"/>
+              </w:rPr>
+              <w:t xml:space="preserve"> 보내면 그래픽 인터페이스는 R</w:t>
+            </w:r>
+            <w:r>
+              <w:t xml:space="preserve">DP </w:t>
+            </w:r>
+            <w:r>
+              <w:rPr>
+                <w:rFonts w:hint="eastAsia"/>
+              </w:rPr>
+              <w:t>그래픽 드라이버</w:t>
+            </w:r>
+            <w:r>
+              <w:rPr>
+                <w:rFonts w:hint="eastAsia"/>
+              </w:rPr>
+              <w:t>로</w:t>
+            </w:r>
+            <w:r>
+              <w:rPr>
+                <w:rFonts w:hint="eastAsia"/>
+              </w:rPr>
+              <w:t xml:space="preserve"> 그래픽 데이터를 </w:t>
+            </w:r>
+            <w:proofErr w:type="spellStart"/>
+            <w:r>
+              <w:rPr>
+                <w:rFonts w:hint="eastAsia"/>
+              </w:rPr>
+              <w:t>포워딩한다</w:t>
+            </w:r>
+            <w:proofErr w:type="spellEnd"/>
+            <w:r>
+              <w:rPr>
+                <w:rFonts w:hint="eastAsia"/>
+              </w:rPr>
+              <w:t>.</w:t>
+            </w:r>
+            <w:r>
+              <w:t xml:space="preserve"> </w:t>
+            </w:r>
+            <w:r>
+              <w:t xml:space="preserve">RDP </w:t>
+            </w:r>
+            <w:r>
+              <w:rPr>
+                <w:rFonts w:hint="eastAsia"/>
+              </w:rPr>
+              <w:t xml:space="preserve">그래픽 드라이버는 </w:t>
+            </w:r>
+            <w:r>
+              <w:rPr>
+                <w:rFonts w:hint="eastAsia"/>
+              </w:rPr>
+              <w:t>그래픽 데이터를</w:t>
+            </w:r>
+            <w:r>
+              <w:rPr>
+                <w:rFonts w:hint="eastAsia"/>
+              </w:rPr>
+              <w:t xml:space="preserve"> 압축하고</w:t>
+            </w:r>
+            <w:r>
+              <w:rPr>
+                <w:rFonts w:hint="eastAsia"/>
+              </w:rPr>
+              <w:t xml:space="preserve"> </w:t>
+            </w:r>
+            <w:r>
+              <w:t xml:space="preserve">RDP </w:t>
+            </w:r>
+            <w:r>
+              <w:rPr>
+                <w:rFonts w:hint="eastAsia"/>
+              </w:rPr>
+              <w:t xml:space="preserve">프로토콜 형식으로 변환해 클라이언트에게 </w:t>
+            </w:r>
+            <w:r>
+              <w:rPr>
+                <w:rFonts w:hint="eastAsia"/>
+              </w:rPr>
+              <w:t>그래픽 데이터를 전송한다.</w:t>
+            </w:r>
+            <w:r>
+              <w:t xml:space="preserve"> </w:t>
+            </w:r>
+            <w:r>
+              <w:t xml:space="preserve">RDP </w:t>
+            </w:r>
+            <w:r>
+              <w:rPr>
+                <w:rFonts w:hint="eastAsia"/>
+              </w:rPr>
+              <w:t xml:space="preserve">클라이언트는 </w:t>
+            </w:r>
+            <w:r>
+              <w:rPr>
+                <w:rFonts w:hint="eastAsia"/>
+              </w:rPr>
+              <w:t xml:space="preserve">받은 </w:t>
+            </w:r>
+            <w:r>
+              <w:t xml:space="preserve">RDP </w:t>
+            </w:r>
+            <w:r>
+              <w:rPr>
+                <w:rFonts w:hint="eastAsia"/>
+              </w:rPr>
+              <w:t xml:space="preserve">프로토콜 형식의 </w:t>
+            </w:r>
+            <w:r>
+              <w:rPr>
+                <w:rFonts w:hint="eastAsia"/>
+              </w:rPr>
+              <w:t>그래픽 데이터를 변환해 클라이언트 환경의 어플리케이션에 출력한다.</w:t>
+            </w:r>
+            <w:r>
+              <w:t xml:space="preserve"> </w:t>
+            </w:r>
+            <w:r>
+              <w:t>RDP</w:t>
+            </w:r>
+            <w:r>
+              <w:t xml:space="preserve"> </w:t>
+            </w:r>
+            <w:r>
+              <w:rPr>
+                <w:rFonts w:hint="eastAsia"/>
+              </w:rPr>
+              <w:t>프로토콜을</w:t>
+            </w:r>
+            <w:r>
+              <w:t xml:space="preserve"> 이용해 네트워크 원격 접속 서비스를 제공하는 소프트웨어로는</w:t>
+            </w:r>
+            <w:r>
+              <w:rPr>
+                <w:rFonts w:hint="eastAsia"/>
+              </w:rPr>
+              <w:t xml:space="preserve"> 대표적으로</w:t>
+            </w:r>
+            <w:r>
+              <w:t xml:space="preserve"> </w:t>
+            </w:r>
+            <w:proofErr w:type="spellStart"/>
+            <w:r>
+              <w:t>FreeRDP</w:t>
+            </w:r>
+            <w:proofErr w:type="spellEnd"/>
+            <w:r>
+              <w:t xml:space="preserve">, </w:t>
+            </w:r>
+            <w:proofErr w:type="spellStart"/>
+            <w:r>
+              <w:t>Remmina</w:t>
+            </w:r>
+            <w:proofErr w:type="spellEnd"/>
+            <w:r>
+              <w:t xml:space="preserve">, </w:t>
+            </w:r>
+            <w:proofErr w:type="spellStart"/>
+            <w:r>
+              <w:t>xrdp</w:t>
+            </w:r>
+            <w:proofErr w:type="spellEnd"/>
+            <w:r>
+              <w:t>등이 있다.</w:t>
+            </w:r>
+          </w:p>
+          <w:p/>
+          <w:p/>
+          <w:p/>
+          <w:p/>
+          <w:p/>
+          <w:p/>
+          <w:p/>
+          <w:p/>
+          <w:p/>
+          <w:p/>
+          <w:p>
+            <w:pPr>
+              <w:rPr>
+                <w:rFonts w:hint="eastAsia"/>
+              </w:rPr>
+            </w:pPr>
           </w:p>
         </w:tc>
       </w:tr>
@@ -311,6 +925,7 @@
                 <w:b/>
                 <w:bCs/>
               </w:rPr>
+              <w:lastRenderedPageBreak/>
               <w:t>V</w:t>
             </w:r>
             <w:r>
@@ -334,9 +949,9 @@
                 <w:noProof/>
               </w:rPr>
               <w:drawing>
-                <wp:inline distT="0" distB="0" distL="0" distR="0" wp14:anchorId="58B21EF8" wp14:editId="69F926DD">
-                  <wp:extent cx="5589627" cy="2509114"/>
-                  <wp:effectExtent l="0" t="0" r="0" b="5715"/>
+                <wp:inline distT="0" distB="0" distL="0" distR="0" wp14:anchorId="70FF439F" wp14:editId="5418E135">
+                  <wp:extent cx="5065266" cy="2282343"/>
+                  <wp:effectExtent l="0" t="0" r="2540" b="3810"/>
                   <wp:docPr id="1" name="그림 1"/>
                   <wp:cNvGraphicFramePr>
                     <a:graphicFrameLocks xmlns:a="http://schemas.openxmlformats.org/drawingml/2006/main" noChangeAspect="1"/>
@@ -345,33 +960,23 @@
                     <a:graphicData uri="http://schemas.openxmlformats.org/drawingml/2006/picture">
                       <pic:pic xmlns:pic="http://schemas.openxmlformats.org/drawingml/2006/picture">
                         <pic:nvPicPr>
-                          <pic:cNvPr id="0" name="Picture 2"/>
-                          <pic:cNvPicPr>
-                            <a:picLocks noChangeAspect="1" noChangeArrowheads="1"/>
-                          </pic:cNvPicPr>
+                          <pic:cNvPr id="1" name=""/>
+                          <pic:cNvPicPr/>
                         </pic:nvPicPr>
                         <pic:blipFill>
-                          <a:blip r:embed="rId5" cstate="print">
-                            <a:extLst>
-                              <a:ext uri="{28A0092B-C50C-407E-A947-70E740481C1C}">
-                                <a14:useLocalDpi xmlns:a14="http://schemas.microsoft.com/office/drawing/2010/main" val="0"/>
-                              </a:ext>
-                            </a:extLst>
-                          </a:blip>
-                          <a:srcRect/>
+                          <a:blip r:embed="rId6"/>
                           <a:stretch>
                             <a:fillRect/>
                           </a:stretch>
                         </pic:blipFill>
-                        <pic:spPr bwMode="auto">
+                        <pic:spPr>
                           <a:xfrm>
                             <a:off x="0" y="0"/>
-                            <a:ext cx="5603982" cy="2515558"/>
+                            <a:ext cx="5089807" cy="2293401"/>
                           </a:xfrm>
                           <a:prstGeom prst="rect">
                             <a:avLst/>
                           </a:prstGeom>
-                          <a:noFill/>
                         </pic:spPr>
                       </pic:pic>
                     </a:graphicData>
@@ -531,7 +1136,13 @@
               <w:rPr>
                 <w:rFonts w:hint="eastAsia"/>
               </w:rPr>
-              <w:t>화면 데이터를</w:t>
+              <w:t>디스플레이</w:t>
+            </w:r>
+            <w:r>
+              <w:rPr>
+                <w:rFonts w:hint="eastAsia"/>
+              </w:rPr>
+              <w:t xml:space="preserve"> 데이터를</w:t>
             </w:r>
             <w:r>
               <w:rPr>
@@ -630,13 +1241,19 @@
               <w:rPr>
                 <w:rFonts w:hint="eastAsia"/>
               </w:rPr>
-              <w:t xml:space="preserve"> 화면</w:t>
-            </w:r>
-            <w:r>
-              <w:rPr>
-                <w:rFonts w:hint="eastAsia"/>
-              </w:rPr>
-              <w:t>을 나타낸다.</w:t>
+              <w:t xml:space="preserve"> </w:t>
+            </w:r>
+            <w:r>
+              <w:rPr>
+                <w:rFonts w:hint="eastAsia"/>
+              </w:rPr>
+              <w:t>디스플레이를</w:t>
+            </w:r>
+            <w:r>
+              <w:rPr>
+                <w:rFonts w:hint="eastAsia"/>
+              </w:rPr>
+              <w:t xml:space="preserve"> 나타낸다.</w:t>
             </w:r>
             <w:r>
               <w:t xml:space="preserve"> </w:t>
@@ -756,14 +1373,7 @@
               <w:rPr>
                 <w:rFonts w:hint="eastAsia"/>
               </w:rPr>
-              <w:t xml:space="preserve">표준 워크스테이션 모델에 기반한 </w:t>
-            </w:r>
-            <w:r>
-              <w:rPr>
-                <w:rFonts w:hint="eastAsia"/>
-              </w:rPr>
-              <w:lastRenderedPageBreak/>
-              <w:t xml:space="preserve">프로토콜로 </w:t>
+              <w:t xml:space="preserve">표준 워크스테이션 모델에 기반한 프로토콜로 </w:t>
             </w:r>
             <w:r>
               <w:rPr>
@@ -868,7 +1478,7 @@
               <w:rPr>
                 <w:rFonts w:hint="eastAsia"/>
               </w:rPr>
-              <w:t xml:space="preserve"> 서버에게 전송</w:t>
+              <w:t xml:space="preserve"> 서버에 전송</w:t>
             </w:r>
             <w:r>
               <w:rPr>
@@ -945,11 +1555,19 @@
             <w:r>
               <w:t xml:space="preserve"> </w:t>
             </w:r>
-            <w:r>
-              <w:rPr>
-                <w:rFonts w:hint="eastAsia"/>
-              </w:rPr>
-              <w:t xml:space="preserve">하이퍼바이저 레벨에서 </w:t>
+            <w:proofErr w:type="spellStart"/>
+            <w:r>
+              <w:rPr>
+                <w:rFonts w:hint="eastAsia"/>
+              </w:rPr>
+              <w:t>하이퍼바이저</w:t>
+            </w:r>
+            <w:proofErr w:type="spellEnd"/>
+            <w:r>
+              <w:rPr>
+                <w:rFonts w:hint="eastAsia"/>
+              </w:rPr>
+              <w:t xml:space="preserve"> 레벨에서 </w:t>
             </w:r>
             <w:r>
               <w:t xml:space="preserve">VNC </w:t>
@@ -1087,57 +1705,64 @@
               <w:t xml:space="preserve"> </w:t>
             </w:r>
             <w:r>
-              <w:rPr>
-                <w:rFonts w:hint="eastAsia"/>
-              </w:rPr>
-              <w:t>대표적</w:t>
-            </w:r>
-            <w:r>
-              <w:rPr>
-                <w:rFonts w:hint="eastAsia"/>
-              </w:rPr>
-              <w:t>으로</w:t>
-            </w:r>
-            <w:r>
-              <w:rPr>
-                <w:rFonts w:hint="eastAsia"/>
-              </w:rPr>
-              <w:t xml:space="preserve"> </w:t>
-            </w:r>
-            <w:r>
               <w:t>VNC</w:t>
             </w:r>
             <w:r>
-              <w:rPr>
-                <w:rFonts w:hint="eastAsia"/>
-              </w:rPr>
-              <w:t>를 이용해 네트워크 원격 접속 서비스를 제공하는 소프트웨어로는</w:t>
-            </w:r>
-            <w:r>
-              <w:rPr>
-                <w:rFonts w:hint="eastAsia"/>
-              </w:rPr>
-              <w:t xml:space="preserve"> </w:t>
-            </w:r>
-            <w:r>
-              <w:t>TeamViewer</w:t>
-            </w:r>
-            <w:r>
-              <w:t xml:space="preserve">, </w:t>
-            </w:r>
-            <w:r>
-              <w:t>TigerVNC</w:t>
-            </w:r>
-            <w:r>
-              <w:t xml:space="preserve">, </w:t>
-            </w:r>
-            <w:r>
-              <w:t>Real</w:t>
+              <w:t xml:space="preserve"> </w:t>
+            </w:r>
+            <w:r>
+              <w:rPr>
+                <w:rFonts w:hint="eastAsia"/>
+              </w:rPr>
+              <w:t>프로토콜을</w:t>
+            </w:r>
+            <w:r>
+              <w:rPr>
+                <w:rFonts w:hint="eastAsia"/>
+              </w:rPr>
+              <w:t xml:space="preserve"> 이용해 네트워크 원격 접속 서비스를 제공하는 소프트웨어로는</w:t>
+            </w:r>
+            <w:r>
+              <w:rPr>
+                <w:rFonts w:hint="eastAsia"/>
+              </w:rPr>
+              <w:t xml:space="preserve"> 대표적으로</w:t>
+            </w:r>
+            <w:r>
+              <w:rPr>
+                <w:rFonts w:hint="eastAsia"/>
+              </w:rPr>
+              <w:t xml:space="preserve"> </w:t>
+            </w:r>
+            <w:r>
+              <w:t>Tea</w:t>
             </w:r>
             <w:bookmarkStart w:id="0" w:name="_GoBack"/>
             <w:bookmarkEnd w:id="0"/>
             <w:r>
-              <w:t xml:space="preserve">VNC </w:t>
+              <w:t>mViewer</w:t>
+            </w:r>
+            <w:r>
+              <w:t xml:space="preserve">, </w:t>
+            </w:r>
+            <w:proofErr w:type="spellStart"/>
+            <w:r>
+              <w:t>TigerVNC</w:t>
+            </w:r>
+            <w:proofErr w:type="spellEnd"/>
+            <w:r>
+              <w:t xml:space="preserve">, </w:t>
+            </w:r>
+            <w:proofErr w:type="spellStart"/>
+            <w:r>
+              <w:t>Real</w:t>
+            </w:r>
+            <w:r>
+              <w:t>VNC</w:t>
+            </w:r>
+            <w:proofErr w:type="spellEnd"/>
+            <w:r>
+              <w:t xml:space="preserve"> </w:t>
             </w:r>
             <w:r>
               <w:rPr>
@@ -1243,9 +1868,7 @@
           </w:p>
           <w:p>
             <w:pPr>
-              <w:rPr>
-                <w:rFonts w:hint="eastAsia"/>
-              </w:rPr>
+              <w:ind w:firstLineChars="100" w:firstLine="200"/>
             </w:pPr>
             <w:r>
               <w:rPr>
@@ -1266,7 +1889,19 @@
               <w:rPr>
                 <w:rFonts w:hint="eastAsia"/>
               </w:rPr>
-              <w:t xml:space="preserve">멀티 채널 세션 방식을 사용해 각 </w:t>
+              <w:t>멀티 채널 세션 방식을 사용해 각</w:t>
+            </w:r>
+            <w:r>
+              <w:rPr>
+                <w:rFonts w:hint="eastAsia"/>
+              </w:rPr>
+              <w:t>각의</w:t>
+            </w:r>
+            <w:r>
+              <w:rPr>
+                <w:rFonts w:hint="eastAsia"/>
+              </w:rPr>
+              <w:t xml:space="preserve"> </w:t>
             </w:r>
             <w:r>
               <w:rPr>
@@ -1278,7 +1913,19 @@
               <w:rPr>
                 <w:rFonts w:hint="eastAsia"/>
               </w:rPr>
-              <w:t>마다 디스플레이 세션을 지원한다.</w:t>
+              <w:t>마다 디스플레이 세션을 지원</w:t>
+            </w:r>
+            <w:r>
+              <w:rPr>
+                <w:rFonts w:hint="eastAsia"/>
+              </w:rPr>
+              <w:t>할 수 있</w:t>
+            </w:r>
+            <w:r>
+              <w:rPr>
+                <w:rFonts w:hint="eastAsia"/>
+              </w:rPr>
+              <w:t>다.</w:t>
             </w:r>
             <w:r>
               <w:t xml:space="preserve"> </w:t>
@@ -1296,19 +1943,88 @@
               <w:rPr>
                 <w:rFonts w:hint="eastAsia"/>
               </w:rPr>
-              <w:t xml:space="preserve">클라이언트는 서버 시스템의 자원을 활용하여 </w:t>
-            </w:r>
-            <w:r>
-              <w:rPr>
-                <w:rFonts w:hint="eastAsia"/>
-              </w:rPr>
-              <w:t>개인적인 작업을 할 수 있게 된다.</w:t>
+              <w:t>클라이언트는 서버 시스템의 자원을</w:t>
+            </w:r>
+            <w:r>
+              <w:rPr>
+                <w:rFonts w:hint="eastAsia"/>
+              </w:rPr>
+              <w:t xml:space="preserve"> 사용할 때,</w:t>
+            </w:r>
+            <w:r>
+              <w:t xml:space="preserve"> </w:t>
+            </w:r>
+            <w:r>
+              <w:rPr>
+                <w:rFonts w:hint="eastAsia"/>
+              </w:rPr>
+              <w:t>R</w:t>
+            </w:r>
+            <w:r>
+              <w:t>DP</w:t>
+            </w:r>
+            <w:r>
+              <w:rPr>
+                <w:rFonts w:hint="eastAsia"/>
+              </w:rPr>
+              <w:t xml:space="preserve"> 프로그램을</w:t>
+            </w:r>
+            <w:r>
+              <w:rPr>
+                <w:rFonts w:hint="eastAsia"/>
+              </w:rPr>
+              <w:t xml:space="preserve"> 사용하여 </w:t>
+            </w:r>
+            <w:r>
+              <w:rPr>
+                <w:rFonts w:hint="eastAsia"/>
+              </w:rPr>
+              <w:t xml:space="preserve">각각의 </w:t>
+            </w:r>
+            <w:r>
+              <w:rPr>
+                <w:rFonts w:hint="eastAsia"/>
+              </w:rPr>
+              <w:t>디스플레이 인터페이스로</w:t>
+            </w:r>
+            <w:r>
+              <w:rPr>
+                <w:rFonts w:hint="eastAsia"/>
+              </w:rPr>
+              <w:t xml:space="preserve"> </w:t>
+            </w:r>
+            <w:r>
+              <w:rPr>
+                <w:rFonts w:hint="eastAsia"/>
+              </w:rPr>
+              <w:t>개별적인</w:t>
+            </w:r>
+            <w:r>
+              <w:rPr>
+                <w:rFonts w:hint="eastAsia"/>
+              </w:rPr>
+              <w:t xml:space="preserve"> 작업을</w:t>
+            </w:r>
+            <w:r>
+              <w:rPr>
+                <w:rFonts w:hint="eastAsia"/>
+              </w:rPr>
+              <w:t xml:space="preserve"> 수행</w:t>
+            </w:r>
+            <w:r>
+              <w:rPr>
+                <w:rFonts w:hint="eastAsia"/>
+              </w:rPr>
+              <w:t>할 수 있다.</w:t>
             </w:r>
             <w:r>
               <w:t xml:space="preserve"> </w:t>
             </w:r>
           </w:p>
           <w:p>
+            <w:pPr>
+              <w:ind w:firstLineChars="100" w:firstLine="200"/>
+            </w:pPr>
             <w:r>
               <w:rPr>
                 <w:rFonts w:hint="eastAsia"/>
@@ -1400,13 +2116,13 @@
               <w:t xml:space="preserve"> 서버에</w:t>
             </w:r>
             <w:r>
-              <w:t xml:space="preserve"> 연결된 모든 유저에서 보이는 화면</w:t>
-            </w:r>
-            <w:r>
-              <w:rPr>
-                <w:rFonts w:hint="eastAsia"/>
-              </w:rPr>
-              <w:t>은</w:t>
+              <w:t xml:space="preserve"> 연결된 모든 유저에서 보이는 </w:t>
+            </w:r>
+            <w:r>
+              <w:rPr>
+                <w:rFonts w:hint="eastAsia"/>
+              </w:rPr>
+              <w:t>디스플레이는</w:t>
             </w:r>
             <w:r>
               <w:t xml:space="preserve"> </w:t>
@@ -1442,7 +2158,19 @@
               <w:rPr>
                 <w:rFonts w:hint="eastAsia"/>
               </w:rPr>
-              <w:t>한 화면을 공유</w:t>
+              <w:t xml:space="preserve">한 </w:t>
+            </w:r>
+            <w:r>
+              <w:rPr>
+                <w:rFonts w:hint="eastAsia"/>
+              </w:rPr>
+              <w:t>디스플레이를</w:t>
+            </w:r>
+            <w:r>
+              <w:rPr>
+                <w:rFonts w:hint="eastAsia"/>
+              </w:rPr>
+              <w:t xml:space="preserve"> 공유</w:t>
             </w:r>
             <w:r>
               <w:rPr>
@@ -1454,7 +2182,32 @@
               <w:t xml:space="preserve"> </w:t>
             </w:r>
           </w:p>
-          <w:p/>
+          <w:p>
+            <w:pPr>
+              <w:rPr>
+                <w:rFonts w:hint="eastAsia"/>
+              </w:rPr>
+            </w:pPr>
+            <w:r>
+              <w:rPr>
+                <w:rFonts w:hint="eastAsia"/>
+              </w:rPr>
+              <w:t xml:space="preserve"> </w:t>
+            </w:r>
+          </w:p>
+          <w:p>
+            <w:pPr>
+              <w:rPr>
+                <w:rFonts w:hint="eastAsia"/>
+              </w:rPr>
+            </w:pPr>
+            <w:r>
+              <w:rPr>
+                <w:rFonts w:hint="eastAsia"/>
+              </w:rPr>
+              <w:t xml:space="preserve"> </w:t>
+            </w:r>
+          </w:p>
           <w:p>
             <w:pPr>
               <w:rPr>
@@ -1678,6 +2431,7 @@
               </w:numPr>
               <w:ind w:leftChars="0"/>
             </w:pPr>
+            <w:proofErr w:type="spellStart"/>
             <w:r>
               <w:rPr>
                 <w:rFonts w:hint="eastAsia"/>
@@ -1687,6 +2441,7 @@
             <w:r>
               <w:t>ealVNC</w:t>
             </w:r>
+            <w:proofErr w:type="spellEnd"/>
           </w:p>
           <w:p>
             <w:pPr>
@@ -1697,6 +2452,7 @@
               </w:numPr>
               <w:ind w:leftChars="0"/>
             </w:pPr>
+            <w:proofErr w:type="spellStart"/>
             <w:r>
               <w:rPr>
                 <w:rFonts w:hint="eastAsia"/>
@@ -1706,6 +2462,7 @@
             <w:r>
               <w:t>reeRDP</w:t>
             </w:r>
+            <w:proofErr w:type="spellEnd"/>
           </w:p>
           <w:p>
             <w:pPr>
@@ -1735,6 +2492,7 @@
               </w:numPr>
               <w:ind w:leftChars="0"/>
             </w:pPr>
+            <w:proofErr w:type="spellStart"/>
             <w:r>
               <w:rPr>
                 <w:rFonts w:hint="eastAsia"/>
@@ -1744,6 +2502,7 @@
             <w:r>
               <w:t>WService</w:t>
             </w:r>
+            <w:proofErr w:type="spellEnd"/>
           </w:p>
         </w:tc>
       </w:tr>
@@ -1807,7 +2566,21 @@
               <w:rPr>
                 <w:rFonts w:hint="eastAsia"/>
               </w:rPr>
-              <w:t xml:space="preserve">를 지원하느냐 </w:t>
+              <w:t xml:space="preserve">를 </w:t>
+            </w:r>
+            <w:proofErr w:type="gramStart"/>
+            <w:r>
+              <w:rPr>
+                <w:rFonts w:hint="eastAsia"/>
+              </w:rPr>
+              <w:t>지원하느냐</w:t>
+            </w:r>
+            <w:proofErr w:type="gramEnd"/>
+            <w:r>
+              <w:rPr>
+                <w:rFonts w:hint="eastAsia"/>
+              </w:rPr>
+              <w:t xml:space="preserve"> </w:t>
             </w:r>
           </w:p>
           <w:p>
@@ -1863,7 +2636,21 @@
               <w:rPr>
                 <w:rFonts w:hint="eastAsia"/>
               </w:rPr>
-              <w:t xml:space="preserve">를 지원하느냐 </w:t>
+              <w:t xml:space="preserve">를 </w:t>
+            </w:r>
+            <w:proofErr w:type="gramStart"/>
+            <w:r>
+              <w:rPr>
+                <w:rFonts w:hint="eastAsia"/>
+              </w:rPr>
+              <w:t>지원하느냐</w:t>
+            </w:r>
+            <w:proofErr w:type="gramEnd"/>
+            <w:r>
+              <w:rPr>
+                <w:rFonts w:hint="eastAsia"/>
+              </w:rPr>
+              <w:t xml:space="preserve"> </w:t>
             </w:r>
           </w:p>
           <w:p>
@@ -1875,6 +2662,7 @@
               </w:numPr>
               <w:ind w:leftChars="0"/>
             </w:pPr>
+            <w:proofErr w:type="spellStart"/>
             <w:r>
               <w:rPr>
                 <w:rFonts w:hint="eastAsia"/>
@@ -1884,6 +2672,7 @@
             <w:r>
               <w:t>ealVNC</w:t>
             </w:r>
+            <w:proofErr w:type="spellEnd"/>
           </w:p>
           <w:p>
             <w:pPr>
@@ -1894,6 +2683,7 @@
               </w:numPr>
               <w:ind w:leftChars="0"/>
             </w:pPr>
+            <w:proofErr w:type="spellStart"/>
             <w:r>
               <w:rPr>
                 <w:rFonts w:hint="eastAsia"/>
@@ -1903,6 +2693,7 @@
             <w:r>
               <w:t>reeRDP</w:t>
             </w:r>
+            <w:proofErr w:type="spellEnd"/>
           </w:p>
         </w:tc>
       </w:tr>
@@ -2449,7 +3240,6 @@
   <w:style w:type="character" w:default="1" w:styleId="a0">
     <w:name w:val="Default Paragraph Font"/>
     <w:uiPriority w:val="1"/>
-    <w:semiHidden/>
     <w:unhideWhenUsed/>
   </w:style>
   <w:style w:type="table" w:default="1" w:styleId="a1">

</xml_diff>

<commit_message>
Replace report_v2.doc to report_v3.doc
</commit_message>
<xml_diff>
--- a/report_v2.docx
+++ b/report_v2.docx
@@ -175,11 +175,6 @@
             </w:r>
           </w:p>
           <w:p>
-            <w:pPr>
-              <w:rPr>
-                <w:rFonts w:hint="eastAsia"/>
-              </w:rPr>
-            </w:pPr>
             <w:r>
               <w:rPr>
                 <w:noProof/>
@@ -889,13 +884,7 @@
           <w:p/>
           <w:p/>
           <w:p/>
-          <w:p>
-            <w:pPr>
-              <w:rPr>
-                <w:rFonts w:hint="eastAsia"/>
-              </w:rPr>
-            </w:pPr>
-          </w:p>
+          <w:p/>
         </w:tc>
       </w:tr>
       <w:tr>
@@ -986,11 +975,6 @@
             </w:r>
           </w:p>
           <w:p>
-            <w:pPr>
-              <w:rPr>
-                <w:rFonts w:hint="eastAsia"/>
-              </w:rPr>
-            </w:pPr>
             <w:r>
               <w:rPr>
                 <w:rFonts w:hint="eastAsia"/>
@@ -1735,12 +1719,7 @@
               <w:t xml:space="preserve"> </w:t>
             </w:r>
             <w:r>
-              <w:t>Tea</w:t>
-            </w:r>
-            <w:bookmarkStart w:id="0" w:name="_GoBack"/>
-            <w:bookmarkEnd w:id="0"/>
-            <w:r>
-              <w:t>mViewer</w:t>
+              <w:t>TeamViewer</w:t>
             </w:r>
             <w:r>
               <w:t xml:space="preserve">, </w:t>
@@ -1790,7 +1769,6 @@
               </w:numPr>
               <w:ind w:leftChars="0"/>
               <w:rPr>
-                <w:rFonts w:hint="eastAsia"/>
                 <w:b/>
                 <w:bCs/>
               </w:rPr>
@@ -2024,6 +2002,9 @@
           <w:p>
             <w:pPr>
               <w:ind w:firstLineChars="100" w:firstLine="200"/>
+              <w:rPr>
+                <w:rFonts w:hint="eastAsia"/>
+              </w:rPr>
             </w:pPr>
             <w:r>
               <w:rPr>
@@ -2181,39 +2162,8 @@
             <w:r>
               <w:t xml:space="preserve"> </w:t>
             </w:r>
-          </w:p>
-          <w:p>
-            <w:pPr>
-              <w:rPr>
-                <w:rFonts w:hint="eastAsia"/>
-              </w:rPr>
-            </w:pPr>
-            <w:r>
-              <w:rPr>
-                <w:rFonts w:hint="eastAsia"/>
-              </w:rPr>
-              <w:t xml:space="preserve"> </w:t>
-            </w:r>
-          </w:p>
-          <w:p>
-            <w:pPr>
-              <w:rPr>
-                <w:rFonts w:hint="eastAsia"/>
-              </w:rPr>
-            </w:pPr>
-            <w:r>
-              <w:rPr>
-                <w:rFonts w:hint="eastAsia"/>
-              </w:rPr>
-              <w:t xml:space="preserve"> </w:t>
-            </w:r>
-          </w:p>
-          <w:p>
-            <w:pPr>
-              <w:rPr>
-                <w:rFonts w:hint="eastAsia"/>
-              </w:rPr>
-            </w:pPr>
+            <w:bookmarkStart w:id="0" w:name="_GoBack"/>
+            <w:bookmarkEnd w:id="0"/>
           </w:p>
         </w:tc>
       </w:tr>
@@ -3240,6 +3190,7 @@
   <w:style w:type="character" w:default="1" w:styleId="a0">
     <w:name w:val="Default Paragraph Font"/>
     <w:uiPriority w:val="1"/>
+    <w:semiHidden/>
     <w:unhideWhenUsed/>
   </w:style>
   <w:style w:type="table" w:default="1" w:styleId="a1">

</xml_diff>